<commit_message>
new timesheet upload# Please enter the commit message for your changes. Lines starting sage aborts the commit.
</commit_message>
<xml_diff>
--- a/DOCS/Drafts/Design Spec/Design+Spec+Draft.docx
+++ b/DOCS/Drafts/Design Spec/Design+Spec+Draft.docx
@@ -1,6 +1,6 @@
 
 <file path=word/document.xml><?xml version="1.0" encoding="utf-8"?>
-<w:document xmlns:wpc="http://schemas.microsoft.com/office/word/2010/wordprocessingCanvas" xmlns:mc="http://schemas.openxmlformats.org/markup-compatibility/2006" xmlns:o="urn:schemas-microsoft-com:office:office" xmlns:r="http://schemas.openxmlformats.org/officeDocument/2006/relationships" xmlns:m="http://schemas.openxmlformats.org/officeDocument/2006/math" xmlns:v="urn:schemas-microsoft-com:vml" xmlns:wp14="http://schemas.microsoft.com/office/word/2010/wordprocessingDrawing" xmlns:wp="http://schemas.openxmlformats.org/drawingml/2006/wordprocessingDrawing" xmlns:w10="urn:schemas-microsoft-com:office:word" xmlns:w="http://schemas.openxmlformats.org/wordprocessingml/2006/main" xmlns:w14="http://schemas.microsoft.com/office/word/2010/wordml" xmlns:wpg="http://schemas.microsoft.com/office/word/2010/wordprocessingGroup" xmlns:wpi="http://schemas.microsoft.com/office/word/2010/wordprocessingInk" xmlns:wne="http://schemas.microsoft.com/office/word/2006/wordml" xmlns:wps="http://schemas.microsoft.com/office/word/2010/wordprocessingShape" mc:Ignorable="w14 wp14">
+<w:document xmlns:wpc="http://schemas.microsoft.com/office/word/2010/wordprocessingCanvas" xmlns:mo="http://schemas.microsoft.com/office/mac/office/2008/main" xmlns:mc="http://schemas.openxmlformats.org/markup-compatibility/2006" xmlns:mv="urn:schemas-microsoft-com:mac:vml" xmlns:o="urn:schemas-microsoft-com:office:office" xmlns:r="http://schemas.openxmlformats.org/officeDocument/2006/relationships" xmlns:m="http://schemas.openxmlformats.org/officeDocument/2006/math" xmlns:v="urn:schemas-microsoft-com:vml" xmlns:wp14="http://schemas.microsoft.com/office/word/2010/wordprocessingDrawing" xmlns:wp="http://schemas.openxmlformats.org/drawingml/2006/wordprocessingDrawing" xmlns:w10="urn:schemas-microsoft-com:office:word" xmlns:w="http://schemas.openxmlformats.org/wordprocessingml/2006/main" xmlns:w14="http://schemas.microsoft.com/office/word/2010/wordml" xmlns:wpg="http://schemas.microsoft.com/office/word/2010/wordprocessingGroup" xmlns:wpi="http://schemas.microsoft.com/office/word/2010/wordprocessingInk" xmlns:wne="http://schemas.microsoft.com/office/word/2006/wordml" xmlns:wps="http://schemas.microsoft.com/office/word/2010/wordprocessingShape" mc:Ignorable="w14 wp14">
   <w:body>
     <w:p>
       <w:pPr>
@@ -1560,7 +1560,21 @@
                 <w:rStyle w:val="Hyperlink"/>
                 <w:rFonts w:cs="Times New Roman"/>
               </w:rPr>
-              <w:t>Interface Description</w:t>
+              <w:t>Inte</w:t>
+            </w:r>
+            <w:r>
+              <w:rPr>
+                <w:rStyle w:val="Hyperlink"/>
+                <w:rFonts w:cs="Times New Roman"/>
+              </w:rPr>
+              <w:t>r</w:t>
+            </w:r>
+            <w:r>
+              <w:rPr>
+                <w:rStyle w:val="Hyperlink"/>
+                <w:rFonts w:cs="Times New Roman"/>
+              </w:rPr>
+              <w:t>face Description</w:t>
             </w:r>
             <w:r>
               <w:rPr>
@@ -2524,14 +2538,7 @@
         <w:rPr>
           <w:rFonts w:cs="Times New Roman"/>
         </w:rPr>
-        <w:t xml:space="preserve">Walking Tour application. </w:t>
-      </w:r>
-      <w:proofErr w:type="gramStart"/>
-      <w:r>
-        <w:rPr>
-          <w:rFonts w:cs="Times New Roman"/>
-        </w:rPr>
-        <w:t xml:space="preserve">Taking </w:t>
+        <w:t xml:space="preserve">Walking Tour application. Taking </w:t>
       </w:r>
       <w:r>
         <w:rPr>
@@ -2539,7 +2546,6 @@
         </w:rPr>
         <w:t>into account the details of the group project assignment and group project quality assurance.</w:t>
       </w:r>
-      <w:proofErr w:type="gramEnd"/>
     </w:p>
     <w:p>
       <w:pPr>
@@ -4185,10 +4191,10 @@
             <v:path o:extrusionok="f" gradientshapeok="t" o:connecttype="rect"/>
             <o:lock v:ext="edit" aspectratio="t"/>
           </v:shapetype>
-          <v:shape id="_x0000_i1025" type="#_x0000_t75" style="width:233.55pt;height:160.3pt" o:ole="">
+          <v:shape id="_x0000_i1025" type="#_x0000_t75" style="width:233.35pt;height:160pt" o:ole="">
             <v:imagedata r:id="rId9" o:title=""/>
           </v:shape>
-          <o:OLEObject Type="Embed" ProgID="Excel.Sheet.12" ShapeID="_x0000_i1025" DrawAspect="Content" ObjectID="_1447487668" r:id="rId10"/>
+          <o:OLEObject Type="Embed" ProgID="Excel.Sheet.12" ShapeID="_x0000_i1025" DrawAspect="Content" ObjectID="_1321364983" r:id="rId10"/>
         </w:object>
       </w:r>
     </w:p>
@@ -4272,36 +4278,22 @@
     </w:p>
     <w:p>
       <w:pPr>
-        <w:rPr>
-          <w:rFonts w:cs="Times New Roman"/>
-        </w:rPr>
-      </w:pPr>
-      <w:r>
-        <w:rPr>
-          <w:rFonts w:cs="Times New Roman"/>
-          <w:lang w:bidi="ta-IN"/>
+        <w:ind w:left="-567"/>
+        <w:rPr>
+          <w:rFonts w:cs="Times New Roman"/>
+        </w:rPr>
+      </w:pPr>
+      <w:r>
+        <w:rPr>
+          <w:rFonts w:cs="Times New Roman"/>
+          <w:noProof/>
+          <w:lang w:val="en-US" w:eastAsia="en-US" w:bidi="ar-SA"/>
         </w:rPr>
         <w:drawing>
-          <wp:anchor distT="0" distB="0" distL="114300" distR="114300" simplePos="0" relativeHeight="251658240" behindDoc="1" locked="0" layoutInCell="1" allowOverlap="1" wp14:anchorId="3A901031" wp14:editId="0CF2533A">
-            <wp:simplePos x="0" y="0"/>
-            <wp:positionH relativeFrom="column">
-              <wp:posOffset>3810</wp:posOffset>
-            </wp:positionH>
-            <wp:positionV relativeFrom="paragraph">
-              <wp:posOffset>142875</wp:posOffset>
-            </wp:positionV>
-            <wp:extent cx="5877560" cy="4601210"/>
-            <wp:effectExtent l="0" t="0" r="8890" b="8890"/>
-            <wp:wrapTight wrapText="bothSides">
-              <wp:wrapPolygon edited="0">
-                <wp:start x="0" y="0"/>
-                <wp:lineTo x="0" y="21552"/>
-                <wp:lineTo x="21563" y="21552"/>
-                <wp:lineTo x="21563" y="0"/>
-                <wp:lineTo x="0" y="0"/>
-              </wp:wrapPolygon>
-            </wp:wrapTight>
-            <wp:docPr id="2" name="Picture 2"/>
+          <wp:inline distT="0" distB="0" distL="0" distR="0" wp14:anchorId="21D604C1" wp14:editId="2119B63E">
+            <wp:extent cx="6768877" cy="5101590"/>
+            <wp:effectExtent l="0" t="0" r="0" b="3810"/>
+            <wp:docPr id="6" name="Picture 6"/>
             <wp:cNvGraphicFramePr>
               <a:graphicFrameLocks xmlns:a="http://schemas.openxmlformats.org/drawingml/2006/main" noChangeAspect="1"/>
             </wp:cNvGraphicFramePr>
@@ -4309,7 +4301,7 @@
               <a:graphicData uri="http://schemas.openxmlformats.org/drawingml/2006/picture">
                 <pic:pic xmlns:pic="http://schemas.openxmlformats.org/drawingml/2006/picture">
                   <pic:nvPicPr>
-                    <pic:cNvPr id="0" name="AndroidCD.PNG"/>
+                    <pic:cNvPr id="0" name="componentNew.tiff"/>
                     <pic:cNvPicPr/>
                   </pic:nvPicPr>
                   <pic:blipFill>
@@ -4327,7 +4319,7 @@
                   <pic:spPr>
                     <a:xfrm>
                       <a:off x="0" y="0"/>
-                      <a:ext cx="5877560" cy="4601210"/>
+                      <a:ext cx="6769539" cy="5102089"/>
                     </a:xfrm>
                     <a:prstGeom prst="rect">
                       <a:avLst/>
@@ -4336,13 +4328,7 @@
                 </pic:pic>
               </a:graphicData>
             </a:graphic>
-            <wp14:sizeRelH relativeFrom="page">
-              <wp14:pctWidth>0</wp14:pctWidth>
-            </wp14:sizeRelH>
-            <wp14:sizeRelV relativeFrom="page">
-              <wp14:pctHeight>0</wp14:pctHeight>
-            </wp14:sizeRelV>
-          </wp:anchor>
+          </wp:inline>
         </w:drawing>
       </w:r>
     </w:p>
@@ -4352,209 +4338,8 @@
           <w:rFonts w:cs="Times New Roman"/>
         </w:rPr>
       </w:pPr>
-    </w:p>
-    <w:p>
-      <w:pPr>
-        <w:rPr>
-          <w:rFonts w:cs="Times New Roman"/>
-        </w:rPr>
-      </w:pPr>
-    </w:p>
-    <w:p>
-      <w:pPr>
-        <w:rPr>
-          <w:rFonts w:cs="Times New Roman"/>
-        </w:rPr>
-      </w:pPr>
-    </w:p>
-    <w:p>
-      <w:pPr>
-        <w:rPr>
-          <w:rFonts w:cs="Times New Roman"/>
-        </w:rPr>
-      </w:pPr>
-    </w:p>
-    <w:p>
-      <w:pPr>
-        <w:rPr>
-          <w:rFonts w:cs="Times New Roman"/>
-        </w:rPr>
-      </w:pPr>
-    </w:p>
-    <w:p>
-      <w:pPr>
-        <w:rPr>
-          <w:rFonts w:cs="Times New Roman"/>
-        </w:rPr>
-      </w:pPr>
-    </w:p>
-    <w:p>
-      <w:pPr>
-        <w:rPr>
-          <w:rFonts w:cs="Times New Roman"/>
-        </w:rPr>
-      </w:pPr>
-    </w:p>
-    <w:p>
-      <w:pPr>
-        <w:rPr>
-          <w:rFonts w:cs="Times New Roman"/>
-        </w:rPr>
-      </w:pPr>
-    </w:p>
-    <w:p>
-      <w:pPr>
-        <w:rPr>
-          <w:rFonts w:cs="Times New Roman"/>
-        </w:rPr>
-      </w:pPr>
-    </w:p>
-    <w:p>
-      <w:pPr>
-        <w:rPr>
-          <w:rFonts w:cs="Times New Roman"/>
-        </w:rPr>
-      </w:pPr>
-    </w:p>
-    <w:p>
-      <w:pPr>
-        <w:rPr>
-          <w:rFonts w:cs="Times New Roman"/>
-        </w:rPr>
-      </w:pPr>
-    </w:p>
-    <w:p>
-      <w:pPr>
-        <w:rPr>
-          <w:rFonts w:cs="Times New Roman"/>
-        </w:rPr>
-      </w:pPr>
-    </w:p>
-    <w:p>
-      <w:pPr>
-        <w:rPr>
-          <w:rFonts w:cs="Times New Roman"/>
-        </w:rPr>
-      </w:pPr>
-    </w:p>
-    <w:p>
-      <w:pPr>
-        <w:rPr>
-          <w:rFonts w:cs="Times New Roman"/>
-        </w:rPr>
-      </w:pPr>
-    </w:p>
-    <w:p>
-      <w:pPr>
-        <w:rPr>
-          <w:rFonts w:cs="Times New Roman"/>
-        </w:rPr>
-      </w:pPr>
-    </w:p>
-    <w:p>
-      <w:pPr>
-        <w:rPr>
-          <w:rFonts w:cs="Times New Roman"/>
-        </w:rPr>
-      </w:pPr>
-    </w:p>
-    <w:p>
-      <w:pPr>
-        <w:rPr>
-          <w:rFonts w:cs="Times New Roman"/>
-        </w:rPr>
-      </w:pPr>
-    </w:p>
-    <w:p>
-      <w:pPr>
-        <w:rPr>
-          <w:rFonts w:cs="Times New Roman"/>
-        </w:rPr>
-      </w:pPr>
-    </w:p>
-    <w:p>
-      <w:pPr>
-        <w:rPr>
-          <w:rFonts w:cs="Times New Roman"/>
-        </w:rPr>
-      </w:pPr>
-    </w:p>
-    <w:p>
-      <w:pPr>
-        <w:rPr>
-          <w:rFonts w:cs="Times New Roman"/>
-        </w:rPr>
-      </w:pPr>
-    </w:p>
-    <w:p>
-      <w:pPr>
-        <w:rPr>
-          <w:rFonts w:cs="Times New Roman"/>
-        </w:rPr>
-      </w:pPr>
-    </w:p>
-    <w:p>
-      <w:pPr>
-        <w:rPr>
-          <w:rFonts w:cs="Times New Roman"/>
-        </w:rPr>
-      </w:pPr>
-    </w:p>
-    <w:p>
-      <w:pPr>
-        <w:rPr>
-          <w:rFonts w:cs="Times New Roman"/>
-        </w:rPr>
-      </w:pPr>
-    </w:p>
-    <w:p>
-      <w:pPr>
-        <w:rPr>
-          <w:rFonts w:cs="Times New Roman"/>
-        </w:rPr>
-      </w:pPr>
-    </w:p>
-    <w:p>
-      <w:pPr>
-        <w:rPr>
-          <w:rFonts w:cs="Times New Roman"/>
-        </w:rPr>
-      </w:pPr>
-    </w:p>
-    <w:p>
-      <w:pPr>
-        <w:rPr>
-          <w:rFonts w:cs="Times New Roman"/>
-        </w:rPr>
-      </w:pPr>
-    </w:p>
-    <w:p>
-      <w:pPr>
-        <w:rPr>
-          <w:rFonts w:cs="Times New Roman"/>
-        </w:rPr>
-      </w:pPr>
-    </w:p>
-    <w:p>
-      <w:pPr>
-        <w:rPr>
-          <w:rFonts w:cs="Times New Roman"/>
-        </w:rPr>
-      </w:pPr>
-    </w:p>
-    <w:p>
-      <w:pPr>
-        <w:rPr>
-          <w:rFonts w:cs="Times New Roman"/>
-        </w:rPr>
-      </w:pPr>
-    </w:p>
-    <w:p>
-      <w:pPr>
-        <w:rPr>
-          <w:rFonts w:cs="Times New Roman"/>
-        </w:rPr>
-      </w:pPr>
+      <w:bookmarkStart w:id="9" w:name="_GoBack"/>
+      <w:bookmarkEnd w:id="9"/>
     </w:p>
     <w:p>
       <w:pPr>
@@ -4571,6 +4356,7 @@
         <w:rPr>
           <w:rFonts w:ascii="Times New Roman" w:hAnsi="Times New Roman" w:cs="Times New Roman"/>
         </w:rPr>
+        <w:lastRenderedPageBreak/>
         <w:t>General architecture</w:t>
       </w:r>
     </w:p>
@@ -4615,7 +4401,7 @@
         <w:rPr>
           <w:rFonts w:cs="Times New Roman"/>
           <w:noProof/>
-          <w:lang w:bidi="ta-IN"/>
+          <w:lang w:val="en-US" w:eastAsia="en-US" w:bidi="ar-SA"/>
         </w:rPr>
         <w:drawing>
           <wp:anchor distT="0" distB="0" distL="114300" distR="114300" simplePos="0" relativeHeight="251659264" behindDoc="1" locked="0" layoutInCell="1" allowOverlap="1" wp14:anchorId="78351A6D" wp14:editId="06D2A2B6">
@@ -4685,7 +4471,7 @@
         <w:rPr>
           <w:rFonts w:cs="Times New Roman"/>
           <w:noProof/>
-          <w:lang w:bidi="ta-IN"/>
+          <w:lang w:val="en-US" w:eastAsia="en-US" w:bidi="ar-SA"/>
         </w:rPr>
         <w:drawing>
           <wp:inline distT="0" distB="0" distL="0" distR="0" wp14:anchorId="20A77048" wp14:editId="349E0AF3">
@@ -4736,8 +4522,6 @@
           <w:rFonts w:cs="Times New Roman"/>
         </w:rPr>
       </w:pPr>
-      <w:bookmarkStart w:id="9" w:name="_GoBack"/>
-      <w:bookmarkEnd w:id="9"/>
     </w:p>
     <w:p>
       <w:pPr>
@@ -4768,7 +4552,6 @@
         <w:rPr>
           <w:rFonts w:ascii="Times New Roman" w:hAnsi="Times New Roman" w:cs="Times New Roman"/>
         </w:rPr>
-        <w:lastRenderedPageBreak/>
         <w:t>Web:</w:t>
       </w:r>
     </w:p>
@@ -4801,6 +4584,7 @@
           <w:sz w:val="24"/>
           <w:szCs w:val="22"/>
         </w:rPr>
+        <w:lastRenderedPageBreak/>
         <w:t>POST Request</w:t>
       </w:r>
       <w:bookmarkEnd w:id="10"/>
@@ -5337,7 +5121,7 @@
           <w:sz w:val="20"/>
           <w:szCs w:val="26"/>
         </w:rPr>
-        <w:t>jgfc,</w:t>
+        <w:t>jgfc,jbjytf,nmvk</w:t>
       </w:r>
       <w:proofErr w:type="gramEnd"/>
       <w:r>
@@ -5346,7 +5130,7 @@
           <w:sz w:val="20"/>
           <w:szCs w:val="26"/>
         </w:rPr>
-        <w:t>jbjytf,nmvk-0987y6trfgi9876trdfvbhjytrfdc</w:t>
+        <w:t>-0987y6trfgi9876trdfvbhjytrfdc</w:t>
       </w:r>
     </w:p>
     <w:p>
@@ -5547,25 +5331,7 @@
                 <w:szCs w:val="22"/>
                 <w:lang w:val="en-GB"/>
               </w:rPr>
-              <w:t>Descri</w:t>
-            </w:r>
-            <w:r>
-              <w:rPr>
-                <w:rFonts w:ascii="Times New Roman" w:hAnsi="Times New Roman" w:cs="Times New Roman"/>
-                <w:sz w:val="22"/>
-                <w:szCs w:val="22"/>
-                <w:lang w:val="en-GB"/>
-              </w:rPr>
-              <w:t>p</w:t>
-            </w:r>
-            <w:r>
-              <w:rPr>
-                <w:rFonts w:ascii="Times New Roman" w:hAnsi="Times New Roman" w:cs="Times New Roman"/>
-                <w:sz w:val="22"/>
-                <w:szCs w:val="22"/>
-                <w:lang w:val="en-GB"/>
-              </w:rPr>
-              <w:t>tion</w:t>
+              <w:t>Description</w:t>
             </w:r>
           </w:p>
         </w:tc>
@@ -5670,25 +5436,7 @@
                 <w:szCs w:val="22"/>
                 <w:lang w:val="en-GB"/>
               </w:rPr>
-              <w:t>A string of &lt;30 chara</w:t>
-            </w:r>
-            <w:r>
-              <w:rPr>
-                <w:rFonts w:ascii="Times New Roman" w:hAnsi="Times New Roman" w:cs="Times New Roman"/>
-                <w:sz w:val="22"/>
-                <w:szCs w:val="22"/>
-                <w:lang w:val="en-GB"/>
-              </w:rPr>
-              <w:t>c</w:t>
-            </w:r>
-            <w:r>
-              <w:rPr>
-                <w:rFonts w:ascii="Times New Roman" w:hAnsi="Times New Roman" w:cs="Times New Roman"/>
-                <w:sz w:val="22"/>
-                <w:szCs w:val="22"/>
-                <w:lang w:val="en-GB"/>
-              </w:rPr>
-              <w:t>ters</w:t>
+              <w:t>A string of &lt;30 characters</w:t>
             </w:r>
           </w:p>
         </w:tc>
@@ -5745,43 +5493,7 @@
                 <w:szCs w:val="22"/>
                 <w:lang w:val="en-GB"/>
               </w:rPr>
-              <w:t>A short descri</w:t>
-            </w:r>
-            <w:r>
-              <w:rPr>
-                <w:rFonts w:ascii="Times New Roman" w:hAnsi="Times New Roman" w:cs="Times New Roman"/>
-                <w:sz w:val="22"/>
-                <w:szCs w:val="22"/>
-                <w:lang w:val="en-GB"/>
-              </w:rPr>
-              <w:t>p</w:t>
-            </w:r>
-            <w:r>
-              <w:rPr>
-                <w:rFonts w:ascii="Times New Roman" w:hAnsi="Times New Roman" w:cs="Times New Roman"/>
-                <w:sz w:val="22"/>
-                <w:szCs w:val="22"/>
-                <w:lang w:val="en-GB"/>
-              </w:rPr>
-              <w:t>tion of the tour to be displayed in lists of tours on the we</w:t>
-            </w:r>
-            <w:r>
-              <w:rPr>
-                <w:rFonts w:ascii="Times New Roman" w:hAnsi="Times New Roman" w:cs="Times New Roman"/>
-                <w:sz w:val="22"/>
-                <w:szCs w:val="22"/>
-                <w:lang w:val="en-GB"/>
-              </w:rPr>
-              <w:t>b</w:t>
-            </w:r>
-            <w:r>
-              <w:rPr>
-                <w:rFonts w:ascii="Times New Roman" w:hAnsi="Times New Roman" w:cs="Times New Roman"/>
-                <w:sz w:val="22"/>
-                <w:szCs w:val="22"/>
-                <w:lang w:val="en-GB"/>
-              </w:rPr>
-              <w:t>site.</w:t>
+              <w:t>A short description of the tour to be displayed in lists of tours on the website.</w:t>
             </w:r>
           </w:p>
         </w:tc>
@@ -5806,25 +5518,7 @@
                 <w:szCs w:val="22"/>
                 <w:lang w:val="en-GB"/>
               </w:rPr>
-              <w:t>A string of &lt;100 chara</w:t>
-            </w:r>
-            <w:r>
-              <w:rPr>
-                <w:rFonts w:ascii="Times New Roman" w:hAnsi="Times New Roman" w:cs="Times New Roman"/>
-                <w:sz w:val="22"/>
-                <w:szCs w:val="22"/>
-                <w:lang w:val="en-GB"/>
-              </w:rPr>
-              <w:t>c</w:t>
-            </w:r>
-            <w:r>
-              <w:rPr>
-                <w:rFonts w:ascii="Times New Roman" w:hAnsi="Times New Roman" w:cs="Times New Roman"/>
-                <w:sz w:val="22"/>
-                <w:szCs w:val="22"/>
-                <w:lang w:val="en-GB"/>
-              </w:rPr>
-              <w:t>ters</w:t>
+              <w:t>A string of &lt;100 characters</w:t>
             </w:r>
           </w:p>
         </w:tc>
@@ -5881,35 +5575,7 @@
                 <w:szCs w:val="22"/>
                 <w:lang w:val="en-GB"/>
               </w:rPr>
-              <w:t>A long descri</w:t>
-            </w:r>
-            <w:r>
-              <w:rPr>
-                <w:rFonts w:ascii="Times New Roman" w:hAnsi="Times New Roman" w:cs="Times New Roman"/>
-                <w:sz w:val="22"/>
-                <w:szCs w:val="22"/>
-                <w:lang w:val="en-GB"/>
-              </w:rPr>
-              <w:t>p</w:t>
-            </w:r>
-            <w:r>
-              <w:rPr>
-                <w:rFonts w:ascii="Times New Roman" w:hAnsi="Times New Roman" w:cs="Times New Roman"/>
-                <w:sz w:val="22"/>
-                <w:szCs w:val="22"/>
-                <w:lang w:val="en-GB"/>
-              </w:rPr>
-              <w:t xml:space="preserve">tion of the tour to </w:t>
-            </w:r>
-            <w:r>
-              <w:rPr>
-                <w:rFonts w:ascii="Times New Roman" w:hAnsi="Times New Roman" w:cs="Times New Roman"/>
-                <w:sz w:val="22"/>
-                <w:szCs w:val="22"/>
-                <w:lang w:val="en-GB"/>
-              </w:rPr>
-              <w:lastRenderedPageBreak/>
-              <w:t>be displayed alongside the map on the website.</w:t>
+              <w:t>A long description of the tour to be displayed alongside the map on the website.</w:t>
             </w:r>
           </w:p>
         </w:tc>
@@ -5934,26 +5600,7 @@
                 <w:szCs w:val="22"/>
                 <w:lang w:val="en-GB"/>
               </w:rPr>
-              <w:lastRenderedPageBreak/>
-              <w:t>A string of &lt;1000 chara</w:t>
-            </w:r>
-            <w:r>
-              <w:rPr>
-                <w:rFonts w:ascii="Times New Roman" w:hAnsi="Times New Roman" w:cs="Times New Roman"/>
-                <w:sz w:val="22"/>
-                <w:szCs w:val="22"/>
-                <w:lang w:val="en-GB"/>
-              </w:rPr>
-              <w:t>c</w:t>
-            </w:r>
-            <w:r>
-              <w:rPr>
-                <w:rFonts w:ascii="Times New Roman" w:hAnsi="Times New Roman" w:cs="Times New Roman"/>
-                <w:sz w:val="22"/>
-                <w:szCs w:val="22"/>
-                <w:lang w:val="en-GB"/>
-              </w:rPr>
-              <w:t>ters</w:t>
+              <w:t>A string of &lt;1000 characters</w:t>
             </w:r>
           </w:p>
         </w:tc>
@@ -6009,43 +5656,7 @@
                 <w:szCs w:val="22"/>
                 <w:lang w:val="en-GB"/>
               </w:rPr>
-              <w:t>A s</w:t>
-            </w:r>
-            <w:r>
-              <w:rPr>
-                <w:rFonts w:ascii="Times New Roman" w:hAnsi="Times New Roman" w:cs="Times New Roman"/>
-                <w:sz w:val="22"/>
-                <w:szCs w:val="22"/>
-                <w:lang w:val="en-GB"/>
-              </w:rPr>
-              <w:t>e</w:t>
-            </w:r>
-            <w:r>
-              <w:rPr>
-                <w:rFonts w:ascii="Times New Roman" w:hAnsi="Times New Roman" w:cs="Times New Roman"/>
-                <w:sz w:val="22"/>
-                <w:szCs w:val="22"/>
-                <w:lang w:val="en-GB"/>
-              </w:rPr>
-              <w:t>quence of GPS locations that d</w:t>
-            </w:r>
-            <w:r>
-              <w:rPr>
-                <w:rFonts w:ascii="Times New Roman" w:hAnsi="Times New Roman" w:cs="Times New Roman"/>
-                <w:sz w:val="22"/>
-                <w:szCs w:val="22"/>
-                <w:lang w:val="en-GB"/>
-              </w:rPr>
-              <w:t>e</w:t>
-            </w:r>
-            <w:r>
-              <w:rPr>
-                <w:rFonts w:ascii="Times New Roman" w:hAnsi="Times New Roman" w:cs="Times New Roman"/>
-                <w:sz w:val="22"/>
-                <w:szCs w:val="22"/>
-                <w:lang w:val="en-GB"/>
-              </w:rPr>
-              <w:t>scribe the route of the tour</w:t>
+              <w:t>A sequence of GPS locations that describe the route of the tour</w:t>
             </w:r>
           </w:p>
         </w:tc>
@@ -6070,43 +5681,7 @@
                 <w:szCs w:val="22"/>
                 <w:lang w:val="en-GB"/>
               </w:rPr>
-              <w:t>A collection of objects repr</w:t>
-            </w:r>
-            <w:r>
-              <w:rPr>
-                <w:rFonts w:ascii="Times New Roman" w:hAnsi="Times New Roman" w:cs="Times New Roman"/>
-                <w:sz w:val="22"/>
-                <w:szCs w:val="22"/>
-                <w:lang w:val="en-GB"/>
-              </w:rPr>
-              <w:t>e</w:t>
-            </w:r>
-            <w:r>
-              <w:rPr>
-                <w:rFonts w:ascii="Times New Roman" w:hAnsi="Times New Roman" w:cs="Times New Roman"/>
-                <w:sz w:val="22"/>
-                <w:szCs w:val="22"/>
-                <w:lang w:val="en-GB"/>
-              </w:rPr>
-              <w:t>senting GPS coord</w:t>
-            </w:r>
-            <w:r>
-              <w:rPr>
-                <w:rFonts w:ascii="Times New Roman" w:hAnsi="Times New Roman" w:cs="Times New Roman"/>
-                <w:sz w:val="22"/>
-                <w:szCs w:val="22"/>
-                <w:lang w:val="en-GB"/>
-              </w:rPr>
-              <w:t>i</w:t>
-            </w:r>
-            <w:r>
-              <w:rPr>
-                <w:rFonts w:ascii="Times New Roman" w:hAnsi="Times New Roman" w:cs="Times New Roman"/>
-                <w:sz w:val="22"/>
-                <w:szCs w:val="22"/>
-                <w:lang w:val="en-GB"/>
-              </w:rPr>
-              <w:t>nates. (See Table 2)</w:t>
+              <w:t>A collection of objects representing GPS coordinates. (See Table 2)</w:t>
             </w:r>
           </w:p>
         </w:tc>
@@ -6161,25 +5736,7 @@
                 <w:szCs w:val="22"/>
                 <w:lang w:val="en-GB"/>
               </w:rPr>
-              <w:t>A set of locations of inte</w:t>
-            </w:r>
-            <w:r>
-              <w:rPr>
-                <w:rFonts w:ascii="Times New Roman" w:hAnsi="Times New Roman" w:cs="Times New Roman"/>
-                <w:sz w:val="22"/>
-                <w:szCs w:val="22"/>
-                <w:lang w:val="en-GB"/>
-              </w:rPr>
-              <w:t>r</w:t>
-            </w:r>
-            <w:r>
-              <w:rPr>
-                <w:rFonts w:ascii="Times New Roman" w:hAnsi="Times New Roman" w:cs="Times New Roman"/>
-                <w:sz w:val="22"/>
-                <w:szCs w:val="22"/>
-                <w:lang w:val="en-GB"/>
-              </w:rPr>
-              <w:t>est along the tour.</w:t>
+              <w:t>A set of locations of interest along the tour.</w:t>
             </w:r>
           </w:p>
         </w:tc>
@@ -6204,43 +5761,7 @@
                 <w:szCs w:val="22"/>
                 <w:lang w:val="en-GB"/>
               </w:rPr>
-              <w:t>A collection of objects repr</w:t>
-            </w:r>
-            <w:r>
-              <w:rPr>
-                <w:rFonts w:ascii="Times New Roman" w:hAnsi="Times New Roman" w:cs="Times New Roman"/>
-                <w:sz w:val="22"/>
-                <w:szCs w:val="22"/>
-                <w:lang w:val="en-GB"/>
-              </w:rPr>
-              <w:t>e</w:t>
-            </w:r>
-            <w:r>
-              <w:rPr>
-                <w:rFonts w:ascii="Times New Roman" w:hAnsi="Times New Roman" w:cs="Times New Roman"/>
-                <w:sz w:val="22"/>
-                <w:szCs w:val="22"/>
-                <w:lang w:val="en-GB"/>
-              </w:rPr>
-              <w:t>senting locations of inte</w:t>
-            </w:r>
-            <w:r>
-              <w:rPr>
-                <w:rFonts w:ascii="Times New Roman" w:hAnsi="Times New Roman" w:cs="Times New Roman"/>
-                <w:sz w:val="22"/>
-                <w:szCs w:val="22"/>
-                <w:lang w:val="en-GB"/>
-              </w:rPr>
-              <w:t>r</w:t>
-            </w:r>
-            <w:r>
-              <w:rPr>
-                <w:rFonts w:ascii="Times New Roman" w:hAnsi="Times New Roman" w:cs="Times New Roman"/>
-                <w:sz w:val="22"/>
-                <w:szCs w:val="22"/>
-                <w:lang w:val="en-GB"/>
-              </w:rPr>
-              <w:t>est. (See Table 3)</w:t>
+              <w:t>A collection of objects representing locations of interest. (See Table 3)</w:t>
             </w:r>
           </w:p>
         </w:tc>
@@ -6295,43 +5816,7 @@
                 <w:szCs w:val="22"/>
                 <w:lang w:val="en-GB"/>
               </w:rPr>
-              <w:t>The number of s</w:t>
-            </w:r>
-            <w:r>
-              <w:rPr>
-                <w:rFonts w:ascii="Times New Roman" w:hAnsi="Times New Roman" w:cs="Times New Roman"/>
-                <w:sz w:val="22"/>
-                <w:szCs w:val="22"/>
-                <w:lang w:val="en-GB"/>
-              </w:rPr>
-              <w:t>e</w:t>
-            </w:r>
-            <w:r>
-              <w:rPr>
-                <w:rFonts w:ascii="Times New Roman" w:hAnsi="Times New Roman" w:cs="Times New Roman"/>
-                <w:sz w:val="22"/>
-                <w:szCs w:val="22"/>
-                <w:lang w:val="en-GB"/>
-              </w:rPr>
-              <w:t>conds that elapsed during the r</w:t>
-            </w:r>
-            <w:r>
-              <w:rPr>
-                <w:rFonts w:ascii="Times New Roman" w:hAnsi="Times New Roman" w:cs="Times New Roman"/>
-                <w:sz w:val="22"/>
-                <w:szCs w:val="22"/>
-                <w:lang w:val="en-GB"/>
-              </w:rPr>
-              <w:t>e</w:t>
-            </w:r>
-            <w:r>
-              <w:rPr>
-                <w:rFonts w:ascii="Times New Roman" w:hAnsi="Times New Roman" w:cs="Times New Roman"/>
-                <w:sz w:val="22"/>
-                <w:szCs w:val="22"/>
-                <w:lang w:val="en-GB"/>
-              </w:rPr>
-              <w:t>cording of the tour. (Not including when paused)</w:t>
+              <w:t>The number of seconds that elapsed during the recording of the tour. (Not including when paused)</w:t>
             </w:r>
           </w:p>
         </w:tc>
@@ -6411,25 +5896,7 @@
                 <w:szCs w:val="22"/>
                 <w:lang w:val="en-GB"/>
               </w:rPr>
-              <w:t>The di</w:t>
-            </w:r>
-            <w:r>
-              <w:rPr>
-                <w:rFonts w:ascii="Times New Roman" w:hAnsi="Times New Roman" w:cs="Times New Roman"/>
-                <w:sz w:val="22"/>
-                <w:szCs w:val="22"/>
-                <w:lang w:val="en-GB"/>
-              </w:rPr>
-              <w:t>s</w:t>
-            </w:r>
-            <w:r>
-              <w:rPr>
-                <w:rFonts w:ascii="Times New Roman" w:hAnsi="Times New Roman" w:cs="Times New Roman"/>
-                <w:sz w:val="22"/>
-                <w:szCs w:val="22"/>
-                <w:lang w:val="en-GB"/>
-              </w:rPr>
-              <w:t>tance of the route of the tour in meters.</w:t>
+              <w:t>The distance of the route of the tour in meters.</w:t>
             </w:r>
           </w:p>
         </w:tc>
@@ -7739,59 +7206,59 @@
           <w:sz w:val="20"/>
           <w:szCs w:val="18"/>
         </w:rPr>
+        <w:t xml:space="preserve">            "</w:t>
+      </w:r>
+      <w:proofErr w:type="gramStart"/>
+      <w:r>
+        <w:rPr>
+          <w:rFonts w:cs="Times New Roman"/>
+          <w:sz w:val="20"/>
+          <w:szCs w:val="18"/>
+        </w:rPr>
+        <w:t>time</w:t>
+      </w:r>
+      <w:proofErr w:type="gramEnd"/>
+      <w:r>
+        <w:rPr>
+          <w:rFonts w:cs="Times New Roman"/>
+          <w:sz w:val="20"/>
+          <w:szCs w:val="18"/>
+        </w:rPr>
+        <w:t>": 0</w:t>
+      </w:r>
+    </w:p>
+    <w:p>
+      <w:pPr>
+        <w:rPr>
+          <w:rFonts w:cs="Times New Roman"/>
+          <w:sz w:val="20"/>
+          <w:szCs w:val="18"/>
+        </w:rPr>
+      </w:pPr>
+      <w:r>
+        <w:rPr>
+          <w:rFonts w:cs="Times New Roman"/>
+          <w:sz w:val="20"/>
+          <w:szCs w:val="18"/>
+        </w:rPr>
+        <w:t xml:space="preserve">        },</w:t>
+      </w:r>
+    </w:p>
+    <w:p>
+      <w:pPr>
+        <w:rPr>
+          <w:rFonts w:cs="Times New Roman"/>
+          <w:sz w:val="20"/>
+          <w:szCs w:val="18"/>
+        </w:rPr>
+      </w:pPr>
+      <w:r>
+        <w:rPr>
+          <w:rFonts w:cs="Times New Roman"/>
+          <w:sz w:val="20"/>
+          <w:szCs w:val="18"/>
+        </w:rPr>
         <w:lastRenderedPageBreak/>
-        <w:t xml:space="preserve">            "</w:t>
-      </w:r>
-      <w:proofErr w:type="gramStart"/>
-      <w:r>
-        <w:rPr>
-          <w:rFonts w:cs="Times New Roman"/>
-          <w:sz w:val="20"/>
-          <w:szCs w:val="18"/>
-        </w:rPr>
-        <w:t>time</w:t>
-      </w:r>
-      <w:proofErr w:type="gramEnd"/>
-      <w:r>
-        <w:rPr>
-          <w:rFonts w:cs="Times New Roman"/>
-          <w:sz w:val="20"/>
-          <w:szCs w:val="18"/>
-        </w:rPr>
-        <w:t>": 0</w:t>
-      </w:r>
-    </w:p>
-    <w:p>
-      <w:pPr>
-        <w:rPr>
-          <w:rFonts w:cs="Times New Roman"/>
-          <w:sz w:val="20"/>
-          <w:szCs w:val="18"/>
-        </w:rPr>
-      </w:pPr>
-      <w:r>
-        <w:rPr>
-          <w:rFonts w:cs="Times New Roman"/>
-          <w:sz w:val="20"/>
-          <w:szCs w:val="18"/>
-        </w:rPr>
-        <w:t xml:space="preserve">        },</w:t>
-      </w:r>
-    </w:p>
-    <w:p>
-      <w:pPr>
-        <w:rPr>
-          <w:rFonts w:cs="Times New Roman"/>
-          <w:sz w:val="20"/>
-          <w:szCs w:val="18"/>
-        </w:rPr>
-      </w:pPr>
-      <w:r>
-        <w:rPr>
-          <w:rFonts w:cs="Times New Roman"/>
-          <w:sz w:val="20"/>
-          <w:szCs w:val="18"/>
-        </w:rPr>
         <w:t xml:space="preserve">        {</w:t>
       </w:r>
     </w:p>
@@ -8974,7 +8441,6 @@
                 <w:sz w:val="22"/>
                 <w:szCs w:val="22"/>
               </w:rPr>
-              <w:lastRenderedPageBreak/>
               <w:t>pointsOfInt</w:t>
             </w:r>
             <w:proofErr w:type="spellEnd"/>
@@ -9037,6 +8503,7 @@
                 <w:sz w:val="22"/>
                 <w:szCs w:val="22"/>
               </w:rPr>
+              <w:lastRenderedPageBreak/>
               <w:t>photos</w:t>
             </w:r>
           </w:p>
@@ -10274,21 +9741,7 @@
                 <w:sz w:val="22"/>
                 <w:szCs w:val="22"/>
               </w:rPr>
-              <w:t>Foreign key, referencing the loc</w:t>
-            </w:r>
-            <w:r>
-              <w:rPr>
-                <w:sz w:val="22"/>
-                <w:szCs w:val="22"/>
-              </w:rPr>
-              <w:t>a</w:t>
-            </w:r>
-            <w:r>
-              <w:rPr>
-                <w:sz w:val="22"/>
-                <w:szCs w:val="22"/>
-              </w:rPr>
-              <w:t>tion that the point of interest is referen</w:t>
+              <w:t>Foreign key, referencing the location that the point of interest is referen</w:t>
             </w:r>
             <w:r>
               <w:rPr>
@@ -10623,21 +10076,7 @@
                 <w:sz w:val="22"/>
                 <w:szCs w:val="22"/>
               </w:rPr>
-              <w:t>Foreign key, referencing the point of interest that the image is a</w:t>
-            </w:r>
-            <w:r>
-              <w:rPr>
-                <w:sz w:val="22"/>
-                <w:szCs w:val="22"/>
-              </w:rPr>
-              <w:t>t</w:t>
-            </w:r>
-            <w:r>
-              <w:rPr>
-                <w:sz w:val="22"/>
-                <w:szCs w:val="22"/>
-              </w:rPr>
-              <w:t>tached to</w:t>
+              <w:t>Foreign key, referencing the point of interest that the image is attached to</w:t>
             </w:r>
           </w:p>
         </w:tc>
@@ -10980,6 +10419,7 @@
         <w:t>*@</w:t>
       </w:r>
       <w:proofErr w:type="spellStart"/>
+      <w:proofErr w:type="gramStart"/>
       <w:r>
         <w:rPr>
           <w:rStyle w:val="cm"/>
@@ -10988,6 +10428,7 @@
         <w:t>param</w:t>
       </w:r>
       <w:proofErr w:type="spellEnd"/>
+      <w:proofErr w:type="gramEnd"/>
       <w:r>
         <w:rPr>
           <w:rStyle w:val="cm"/>
@@ -11009,23 +10450,7 @@
           <w:rStyle w:val="cm"/>
           <w:rFonts w:ascii="Times New Roman" w:hAnsi="Times New Roman" w:cs="Times New Roman"/>
         </w:rPr>
-        <w:t xml:space="preserve"> </w:t>
-      </w:r>
-      <w:proofErr w:type="gramStart"/>
-      <w:r>
-        <w:rPr>
-          <w:rStyle w:val="cm"/>
-          <w:rFonts w:ascii="Times New Roman" w:hAnsi="Times New Roman" w:cs="Times New Roman"/>
-        </w:rPr>
-        <w:t>The</w:t>
-      </w:r>
-      <w:proofErr w:type="gramEnd"/>
-      <w:r>
-        <w:rPr>
-          <w:rStyle w:val="cm"/>
-          <w:rFonts w:ascii="Times New Roman" w:hAnsi="Times New Roman" w:cs="Times New Roman"/>
-        </w:rPr>
-        <w:t xml:space="preserve"> port number of the application that you are using.</w:t>
+        <w:t xml:space="preserve"> The port number of the application that you are using.</w:t>
       </w:r>
     </w:p>
     <w:p>
@@ -11108,7 +10533,6 @@
         </w:rPr>
         <w:t xml:space="preserve"> </w:t>
       </w:r>
-      <w:proofErr w:type="spellStart"/>
       <w:r>
         <w:rPr>
           <w:rStyle w:val="n"/>
@@ -11121,37 +10545,143 @@
           <w:rStyle w:val="o"/>
           <w:rFonts w:ascii="Times New Roman" w:hAnsi="Times New Roman" w:cs="Times New Roman"/>
         </w:rPr>
-        <w:t>,</w:t>
+        <w:t>);</w:t>
+      </w:r>
+    </w:p>
+    <w:p>
+      <w:pPr>
+        <w:pStyle w:val="HTMLPreformatted"/>
+        <w:rPr>
+          <w:rFonts w:ascii="Times New Roman" w:hAnsi="Times New Roman" w:cs="Times New Roman"/>
+        </w:rPr>
+      </w:pPr>
+    </w:p>
+    <w:p>
+      <w:pPr>
+        <w:pStyle w:val="HTMLPreformatted"/>
+        <w:rPr>
+          <w:rFonts w:ascii="Times New Roman" w:hAnsi="Times New Roman" w:cs="Times New Roman"/>
+        </w:rPr>
+      </w:pPr>
+      <w:r>
+        <w:rPr>
+          <w:rStyle w:val="cm"/>
+          <w:rFonts w:ascii="Times New Roman" w:hAnsi="Times New Roman" w:cs="Times New Roman"/>
+        </w:rPr>
+        <w:t>/**</w:t>
+      </w:r>
+    </w:p>
+    <w:p>
+      <w:pPr>
+        <w:pStyle w:val="HTMLPreformatted"/>
+        <w:rPr>
+          <w:rFonts w:ascii="Times New Roman" w:hAnsi="Times New Roman" w:cs="Times New Roman"/>
+        </w:rPr>
+      </w:pPr>
+      <w:r>
+        <w:rPr>
+          <w:rStyle w:val="cm"/>
+          <w:rFonts w:ascii="Times New Roman" w:hAnsi="Times New Roman" w:cs="Times New Roman"/>
+        </w:rPr>
+        <w:t>* Sends data to the server.</w:t>
+      </w:r>
+    </w:p>
+    <w:p>
+      <w:pPr>
+        <w:pStyle w:val="HTMLPreformatted"/>
+        <w:rPr>
+          <w:rFonts w:ascii="Times New Roman" w:hAnsi="Times New Roman" w:cs="Times New Roman"/>
+        </w:rPr>
+      </w:pPr>
+      <w:r>
+        <w:rPr>
+          <w:rStyle w:val="cm"/>
+          <w:rFonts w:ascii="Times New Roman" w:hAnsi="Times New Roman" w:cs="Times New Roman"/>
+        </w:rPr>
+        <w:t>*</w:t>
+      </w:r>
+    </w:p>
+    <w:p>
+      <w:pPr>
+        <w:pStyle w:val="HTMLPreformatted"/>
+        <w:rPr>
+          <w:rFonts w:ascii="Times New Roman" w:hAnsi="Times New Roman" w:cs="Times New Roman"/>
+        </w:rPr>
+      </w:pPr>
+      <w:r>
+        <w:rPr>
+          <w:rStyle w:val="cm"/>
+          <w:rFonts w:ascii="Times New Roman" w:hAnsi="Times New Roman" w:cs="Times New Roman"/>
+        </w:rPr>
+        <w:t>*</w:t>
+      </w:r>
+    </w:p>
+    <w:p>
+      <w:pPr>
+        <w:pStyle w:val="HTMLPreformatted"/>
+        <w:rPr>
+          <w:rFonts w:ascii="Times New Roman" w:hAnsi="Times New Roman" w:cs="Times New Roman"/>
+        </w:rPr>
+      </w:pPr>
+      <w:r>
+        <w:rPr>
+          <w:rStyle w:val="cm"/>
+          <w:rFonts w:ascii="Times New Roman" w:hAnsi="Times New Roman" w:cs="Times New Roman"/>
+        </w:rPr>
+        <w:t>*/</w:t>
+      </w:r>
+    </w:p>
+    <w:p>
+      <w:pPr>
+        <w:pStyle w:val="HTMLPreformatted"/>
+        <w:rPr>
+          <w:rFonts w:ascii="Times New Roman" w:hAnsi="Times New Roman" w:cs="Times New Roman"/>
+        </w:rPr>
+      </w:pPr>
+      <w:proofErr w:type="gramStart"/>
+      <w:r>
+        <w:rPr>
+          <w:rStyle w:val="kd"/>
+          <w:rFonts w:ascii="Times New Roman" w:hAnsi="Times New Roman" w:cs="Times New Roman"/>
+          <w:color w:val="C45911" w:themeColor="accent2" w:themeShade="BF"/>
+        </w:rPr>
+        <w:t>public</w:t>
+      </w:r>
+      <w:proofErr w:type="gramEnd"/>
+      <w:r>
+        <w:rPr>
+          <w:rFonts w:ascii="Times New Roman" w:hAnsi="Times New Roman" w:cs="Times New Roman"/>
+          <w:color w:val="C45911" w:themeColor="accent2" w:themeShade="BF"/>
+        </w:rPr>
+        <w:t xml:space="preserve"> </w:t>
       </w:r>
       <w:r>
         <w:rPr>
           <w:rStyle w:val="kt"/>
           <w:rFonts w:ascii="Times New Roman" w:hAnsi="Times New Roman" w:cs="Times New Roman"/>
         </w:rPr>
-        <w:t>int</w:t>
-      </w:r>
-      <w:proofErr w:type="spellEnd"/>
+        <w:t>void</w:t>
+      </w:r>
       <w:r>
         <w:rPr>
           <w:rFonts w:ascii="Times New Roman" w:hAnsi="Times New Roman" w:cs="Times New Roman"/>
         </w:rPr>
         <w:t xml:space="preserve"> </w:t>
       </w:r>
-      <w:proofErr w:type="spellStart"/>
-      <w:r>
-        <w:rPr>
-          <w:rStyle w:val="n"/>
-          <w:rFonts w:ascii="Times New Roman" w:eastAsiaTheme="majorEastAsia" w:hAnsi="Times New Roman" w:cs="Times New Roman"/>
-        </w:rPr>
-        <w:t>portNum</w:t>
-      </w:r>
-      <w:proofErr w:type="spellEnd"/>
+      <w:r>
+        <w:rPr>
+          <w:rStyle w:val="nf"/>
+          <w:rFonts w:ascii="Times New Roman" w:hAnsi="Times New Roman" w:cs="Times New Roman"/>
+          <w:color w:val="FF0000"/>
+        </w:rPr>
+        <w:t>send</w:t>
+      </w:r>
       <w:r>
         <w:rPr>
           <w:rStyle w:val="o"/>
           <w:rFonts w:ascii="Times New Roman" w:hAnsi="Times New Roman" w:cs="Times New Roman"/>
         </w:rPr>
-        <w:t>);</w:t>
+        <w:t>();</w:t>
       </w:r>
     </w:p>
     <w:p>
@@ -11189,7 +10719,7 @@
           <w:rStyle w:val="cm"/>
           <w:rFonts w:ascii="Times New Roman" w:hAnsi="Times New Roman" w:cs="Times New Roman"/>
         </w:rPr>
-        <w:t>* Sends data to the server.</w:t>
+        <w:t>* Receives data from the server.</w:t>
       </w:r>
     </w:p>
     <w:p>
@@ -11219,28 +10749,14 @@
           <w:rStyle w:val="cm"/>
           <w:rFonts w:ascii="Times New Roman" w:hAnsi="Times New Roman" w:cs="Times New Roman"/>
         </w:rPr>
-        <w:t>*</w:t>
+        <w:t>*/</w:t>
       </w:r>
     </w:p>
     <w:p>
       <w:pPr>
         <w:pStyle w:val="HTMLPreformatted"/>
         <w:rPr>
-          <w:rFonts w:ascii="Times New Roman" w:hAnsi="Times New Roman" w:cs="Times New Roman"/>
-        </w:rPr>
-      </w:pPr>
-      <w:r>
-        <w:rPr>
-          <w:rStyle w:val="cm"/>
-          <w:rFonts w:ascii="Times New Roman" w:hAnsi="Times New Roman" w:cs="Times New Roman"/>
-        </w:rPr>
-        <w:t>*/</w:t>
-      </w:r>
-    </w:p>
-    <w:p>
-      <w:pPr>
-        <w:pStyle w:val="HTMLPreformatted"/>
-        <w:rPr>
+          <w:rStyle w:val="o"/>
           <w:rFonts w:ascii="Times New Roman" w:hAnsi="Times New Roman" w:cs="Times New Roman"/>
         </w:rPr>
       </w:pPr>
@@ -11280,421 +10796,8 @@
           <w:rFonts w:ascii="Times New Roman" w:hAnsi="Times New Roman" w:cs="Times New Roman"/>
           <w:color w:val="FF0000"/>
         </w:rPr>
-        <w:t>send</w:t>
-      </w:r>
-      <w:r>
-        <w:rPr>
-          <w:rStyle w:val="o"/>
-          <w:rFonts w:ascii="Times New Roman" w:hAnsi="Times New Roman" w:cs="Times New Roman"/>
-        </w:rPr>
-        <w:t>();</w:t>
-      </w:r>
-    </w:p>
-    <w:p>
-      <w:pPr>
-        <w:pStyle w:val="HTMLPreformatted"/>
-        <w:rPr>
-          <w:rFonts w:ascii="Times New Roman" w:hAnsi="Times New Roman" w:cs="Times New Roman"/>
-        </w:rPr>
-      </w:pPr>
-    </w:p>
-    <w:p>
-      <w:pPr>
-        <w:pStyle w:val="HTMLPreformatted"/>
-        <w:rPr>
-          <w:rFonts w:ascii="Times New Roman" w:hAnsi="Times New Roman" w:cs="Times New Roman"/>
-        </w:rPr>
-      </w:pPr>
-      <w:r>
-        <w:rPr>
-          <w:rStyle w:val="cm"/>
-          <w:rFonts w:ascii="Times New Roman" w:hAnsi="Times New Roman" w:cs="Times New Roman"/>
-        </w:rPr>
-        <w:t>/**</w:t>
-      </w:r>
-    </w:p>
-    <w:p>
-      <w:pPr>
-        <w:pStyle w:val="HTMLPreformatted"/>
-        <w:rPr>
-          <w:rFonts w:ascii="Times New Roman" w:hAnsi="Times New Roman" w:cs="Times New Roman"/>
-        </w:rPr>
-      </w:pPr>
-      <w:r>
-        <w:rPr>
-          <w:rStyle w:val="cm"/>
-          <w:rFonts w:ascii="Times New Roman" w:hAnsi="Times New Roman" w:cs="Times New Roman"/>
-        </w:rPr>
-        <w:t>* Receives data from the server.</w:t>
-      </w:r>
-    </w:p>
-    <w:p>
-      <w:pPr>
-        <w:pStyle w:val="HTMLPreformatted"/>
-        <w:rPr>
-          <w:rFonts w:ascii="Times New Roman" w:hAnsi="Times New Roman" w:cs="Times New Roman"/>
-        </w:rPr>
-      </w:pPr>
-      <w:r>
-        <w:rPr>
-          <w:rStyle w:val="cm"/>
-          <w:rFonts w:ascii="Times New Roman" w:hAnsi="Times New Roman" w:cs="Times New Roman"/>
-        </w:rPr>
-        <w:t>*</w:t>
-      </w:r>
-    </w:p>
-    <w:p>
-      <w:pPr>
-        <w:pStyle w:val="HTMLPreformatted"/>
-        <w:rPr>
-          <w:rFonts w:ascii="Times New Roman" w:hAnsi="Times New Roman" w:cs="Times New Roman"/>
-        </w:rPr>
-      </w:pPr>
-      <w:r>
-        <w:rPr>
-          <w:rStyle w:val="cm"/>
-          <w:rFonts w:ascii="Times New Roman" w:hAnsi="Times New Roman" w:cs="Times New Roman"/>
-        </w:rPr>
-        <w:t>*/</w:t>
-      </w:r>
-    </w:p>
-    <w:p>
-      <w:pPr>
-        <w:pStyle w:val="HTMLPreformatted"/>
-        <w:rPr>
-          <w:rStyle w:val="o"/>
-          <w:rFonts w:ascii="Times New Roman" w:hAnsi="Times New Roman" w:cs="Times New Roman"/>
-        </w:rPr>
-      </w:pPr>
-      <w:proofErr w:type="gramStart"/>
-      <w:r>
-        <w:rPr>
-          <w:rStyle w:val="kd"/>
-          <w:rFonts w:ascii="Times New Roman" w:hAnsi="Times New Roman" w:cs="Times New Roman"/>
-          <w:color w:val="C45911" w:themeColor="accent2" w:themeShade="BF"/>
-        </w:rPr>
-        <w:t>public</w:t>
-      </w:r>
-      <w:proofErr w:type="gramEnd"/>
-      <w:r>
-        <w:rPr>
-          <w:rFonts w:ascii="Times New Roman" w:hAnsi="Times New Roman" w:cs="Times New Roman"/>
-          <w:color w:val="C45911" w:themeColor="accent2" w:themeShade="BF"/>
-        </w:rPr>
-        <w:t xml:space="preserve"> </w:t>
-      </w:r>
-      <w:r>
-        <w:rPr>
-          <w:rStyle w:val="kt"/>
-          <w:rFonts w:ascii="Times New Roman" w:hAnsi="Times New Roman" w:cs="Times New Roman"/>
-        </w:rPr>
-        <w:t>void</w:t>
-      </w:r>
-      <w:r>
-        <w:rPr>
-          <w:rFonts w:ascii="Times New Roman" w:hAnsi="Times New Roman" w:cs="Times New Roman"/>
-        </w:rPr>
-        <w:t xml:space="preserve"> </w:t>
-      </w:r>
-      <w:r>
-        <w:rPr>
-          <w:rStyle w:val="nf"/>
-          <w:rFonts w:ascii="Times New Roman" w:hAnsi="Times New Roman" w:cs="Times New Roman"/>
-          <w:color w:val="FF0000"/>
-        </w:rPr>
-        <w:t>receive</w:t>
-      </w:r>
-      <w:r>
-        <w:rPr>
-          <w:rStyle w:val="o"/>
-          <w:rFonts w:ascii="Times New Roman" w:hAnsi="Times New Roman" w:cs="Times New Roman"/>
-        </w:rPr>
-        <w:t>();</w:t>
-      </w:r>
-    </w:p>
-    <w:p>
-      <w:pPr>
-        <w:pStyle w:val="HTMLPreformatted"/>
-        <w:rPr>
-          <w:rFonts w:ascii="Times New Roman" w:hAnsi="Times New Roman" w:cs="Times New Roman"/>
-        </w:rPr>
-      </w:pPr>
-    </w:p>
-    <w:p>
-      <w:pPr>
-        <w:pStyle w:val="HTMLPreformatted"/>
-        <w:rPr>
-          <w:rFonts w:ascii="Times New Roman" w:hAnsi="Times New Roman" w:cs="Times New Roman"/>
-        </w:rPr>
-      </w:pPr>
-      <w:r>
-        <w:rPr>
-          <w:rStyle w:val="cm"/>
-          <w:rFonts w:ascii="Times New Roman" w:hAnsi="Times New Roman" w:cs="Times New Roman"/>
-        </w:rPr>
-        <w:t>/**</w:t>
-      </w:r>
-    </w:p>
-    <w:p>
-      <w:pPr>
-        <w:pStyle w:val="HTMLPreformatted"/>
-        <w:rPr>
-          <w:rFonts w:ascii="Times New Roman" w:hAnsi="Times New Roman" w:cs="Times New Roman"/>
-        </w:rPr>
-      </w:pPr>
-      <w:r>
-        <w:rPr>
-          <w:rStyle w:val="cm"/>
-          <w:rFonts w:ascii="Times New Roman" w:hAnsi="Times New Roman" w:cs="Times New Roman"/>
-        </w:rPr>
-        <w:t>* Destroys the connection to the server.</w:t>
-      </w:r>
-    </w:p>
-    <w:p>
-      <w:pPr>
-        <w:pStyle w:val="HTMLPreformatted"/>
-        <w:rPr>
-          <w:rFonts w:ascii="Times New Roman" w:hAnsi="Times New Roman" w:cs="Times New Roman"/>
-        </w:rPr>
-      </w:pPr>
-      <w:r>
-        <w:rPr>
-          <w:rStyle w:val="cm"/>
-          <w:rFonts w:ascii="Times New Roman" w:hAnsi="Times New Roman" w:cs="Times New Roman"/>
-        </w:rPr>
-        <w:t>*</w:t>
-      </w:r>
-    </w:p>
-    <w:p>
-      <w:pPr>
-        <w:pStyle w:val="HTMLPreformatted"/>
-        <w:rPr>
-          <w:rFonts w:ascii="Times New Roman" w:hAnsi="Times New Roman" w:cs="Times New Roman"/>
-        </w:rPr>
-      </w:pPr>
-      <w:r>
-        <w:rPr>
-          <w:rStyle w:val="cm"/>
-          <w:rFonts w:ascii="Times New Roman" w:hAnsi="Times New Roman" w:cs="Times New Roman"/>
-        </w:rPr>
-        <w:t>*</w:t>
-      </w:r>
-    </w:p>
-    <w:p>
-      <w:pPr>
-        <w:pStyle w:val="HTMLPreformatted"/>
-        <w:rPr>
-          <w:rFonts w:ascii="Times New Roman" w:hAnsi="Times New Roman" w:cs="Times New Roman"/>
-        </w:rPr>
-      </w:pPr>
-      <w:r>
-        <w:rPr>
-          <w:rStyle w:val="cm"/>
-          <w:rFonts w:ascii="Times New Roman" w:hAnsi="Times New Roman" w:cs="Times New Roman"/>
-        </w:rPr>
-        <w:t>*/</w:t>
-      </w:r>
-    </w:p>
-    <w:p>
-      <w:pPr>
-        <w:pStyle w:val="HTMLPreformatted"/>
-        <w:rPr>
-          <w:rStyle w:val="o"/>
-          <w:rFonts w:ascii="Times New Roman" w:hAnsi="Times New Roman" w:cs="Times New Roman"/>
-        </w:rPr>
-      </w:pPr>
-      <w:proofErr w:type="gramStart"/>
-      <w:r>
-        <w:rPr>
-          <w:rStyle w:val="kd"/>
-          <w:rFonts w:ascii="Times New Roman" w:hAnsi="Times New Roman" w:cs="Times New Roman"/>
-          <w:color w:val="C45911" w:themeColor="accent2" w:themeShade="BF"/>
-        </w:rPr>
-        <w:t>public</w:t>
-      </w:r>
-      <w:proofErr w:type="gramEnd"/>
-      <w:r>
-        <w:rPr>
-          <w:rFonts w:ascii="Times New Roman" w:hAnsi="Times New Roman" w:cs="Times New Roman"/>
-          <w:color w:val="C45911" w:themeColor="accent2" w:themeShade="BF"/>
-        </w:rPr>
-        <w:t xml:space="preserve"> </w:t>
-      </w:r>
-      <w:r>
-        <w:rPr>
-          <w:rStyle w:val="kt"/>
-          <w:rFonts w:ascii="Times New Roman" w:hAnsi="Times New Roman" w:cs="Times New Roman"/>
-        </w:rPr>
-        <w:t>void</w:t>
-      </w:r>
-      <w:r>
-        <w:rPr>
-          <w:rFonts w:ascii="Times New Roman" w:hAnsi="Times New Roman" w:cs="Times New Roman"/>
-        </w:rPr>
-        <w:t xml:space="preserve"> </w:t>
-      </w:r>
-      <w:r>
-        <w:rPr>
-          <w:rStyle w:val="nf"/>
-          <w:rFonts w:ascii="Times New Roman" w:hAnsi="Times New Roman" w:cs="Times New Roman"/>
-          <w:color w:val="FF0000"/>
-        </w:rPr>
         <w:t>disconnect</w:t>
       </w:r>
-      <w:r>
-        <w:rPr>
-          <w:rStyle w:val="o"/>
-          <w:rFonts w:ascii="Times New Roman" w:hAnsi="Times New Roman" w:cs="Times New Roman"/>
-        </w:rPr>
-        <w:t>();</w:t>
-      </w:r>
-    </w:p>
-    <w:p>
-      <w:pPr>
-        <w:pStyle w:val="HTMLPreformatted"/>
-        <w:rPr>
-          <w:rFonts w:ascii="Times New Roman" w:hAnsi="Times New Roman" w:cs="Times New Roman"/>
-        </w:rPr>
-      </w:pPr>
-    </w:p>
-    <w:p>
-      <w:pPr>
-        <w:pStyle w:val="HTMLPreformatted"/>
-        <w:rPr>
-          <w:rFonts w:ascii="Times New Roman" w:hAnsi="Times New Roman" w:cs="Times New Roman"/>
-        </w:rPr>
-      </w:pPr>
-      <w:r>
-        <w:rPr>
-          <w:rStyle w:val="cm"/>
-          <w:rFonts w:ascii="Times New Roman" w:hAnsi="Times New Roman" w:cs="Times New Roman"/>
-        </w:rPr>
-        <w:t>/**</w:t>
-      </w:r>
-    </w:p>
-    <w:p>
-      <w:pPr>
-        <w:pStyle w:val="HTMLPreformatted"/>
-        <w:rPr>
-          <w:rFonts w:ascii="Times New Roman" w:hAnsi="Times New Roman" w:cs="Times New Roman"/>
-        </w:rPr>
-      </w:pPr>
-      <w:r>
-        <w:rPr>
-          <w:rStyle w:val="cm"/>
-          <w:rFonts w:ascii="Times New Roman" w:hAnsi="Times New Roman" w:cs="Times New Roman"/>
-        </w:rPr>
-        <w:t xml:space="preserve"> </w:t>
-      </w:r>
-      <w:proofErr w:type="gramStart"/>
-      <w:r>
-        <w:rPr>
-          <w:rStyle w:val="cm"/>
-          <w:rFonts w:ascii="Times New Roman" w:hAnsi="Times New Roman" w:cs="Times New Roman"/>
-        </w:rPr>
-        <w:t>* Pauses</w:t>
-      </w:r>
-      <w:proofErr w:type="gramEnd"/>
-      <w:r>
-        <w:rPr>
-          <w:rStyle w:val="cm"/>
-          <w:rFonts w:ascii="Times New Roman" w:hAnsi="Times New Roman" w:cs="Times New Roman"/>
-        </w:rPr>
-        <w:t xml:space="preserve"> the current connection to the server.</w:t>
-      </w:r>
-    </w:p>
-    <w:p>
-      <w:pPr>
-        <w:pStyle w:val="HTMLPreformatted"/>
-        <w:rPr>
-          <w:rFonts w:ascii="Times New Roman" w:hAnsi="Times New Roman" w:cs="Times New Roman"/>
-        </w:rPr>
-      </w:pPr>
-      <w:r>
-        <w:rPr>
-          <w:rStyle w:val="cm"/>
-          <w:rFonts w:ascii="Times New Roman" w:hAnsi="Times New Roman" w:cs="Times New Roman"/>
-        </w:rPr>
-        <w:t xml:space="preserve"> *</w:t>
-      </w:r>
-    </w:p>
-    <w:p>
-      <w:pPr>
-        <w:pStyle w:val="HTMLPreformatted"/>
-        <w:rPr>
-          <w:rFonts w:ascii="Times New Roman" w:hAnsi="Times New Roman" w:cs="Times New Roman"/>
-        </w:rPr>
-      </w:pPr>
-      <w:r>
-        <w:rPr>
-          <w:rStyle w:val="cm"/>
-          <w:rFonts w:ascii="Times New Roman" w:hAnsi="Times New Roman" w:cs="Times New Roman"/>
-        </w:rPr>
-        <w:t xml:space="preserve"> *</w:t>
-      </w:r>
-    </w:p>
-    <w:p>
-      <w:pPr>
-        <w:pStyle w:val="HTMLPreformatted"/>
-        <w:rPr>
-          <w:rFonts w:ascii="Times New Roman" w:hAnsi="Times New Roman" w:cs="Times New Roman"/>
-        </w:rPr>
-      </w:pPr>
-      <w:r>
-        <w:rPr>
-          <w:rStyle w:val="cm"/>
-          <w:rFonts w:ascii="Times New Roman" w:hAnsi="Times New Roman" w:cs="Times New Roman"/>
-        </w:rPr>
-        <w:t xml:space="preserve"> */</w:t>
-      </w:r>
-    </w:p>
-    <w:p>
-      <w:pPr>
-        <w:pStyle w:val="HTMLPreformatted"/>
-        <w:rPr>
-          <w:rFonts w:ascii="Times New Roman" w:hAnsi="Times New Roman" w:cs="Times New Roman"/>
-        </w:rPr>
-      </w:pPr>
-      <w:proofErr w:type="gramStart"/>
-      <w:r>
-        <w:rPr>
-          <w:rStyle w:val="kd"/>
-          <w:rFonts w:ascii="Times New Roman" w:hAnsi="Times New Roman" w:cs="Times New Roman"/>
-          <w:color w:val="C45911" w:themeColor="accent2" w:themeShade="BF"/>
-        </w:rPr>
-        <w:t>public</w:t>
-      </w:r>
-      <w:proofErr w:type="gramEnd"/>
-      <w:r>
-        <w:rPr>
-          <w:rFonts w:ascii="Times New Roman" w:hAnsi="Times New Roman" w:cs="Times New Roman"/>
-          <w:color w:val="C45911" w:themeColor="accent2" w:themeShade="BF"/>
-        </w:rPr>
-        <w:t xml:space="preserve"> </w:t>
-      </w:r>
-      <w:r>
-        <w:rPr>
-          <w:rStyle w:val="kt"/>
-          <w:rFonts w:ascii="Times New Roman" w:hAnsi="Times New Roman" w:cs="Times New Roman"/>
-        </w:rPr>
-        <w:t>void</w:t>
-      </w:r>
-      <w:r>
-        <w:rPr>
-          <w:rFonts w:ascii="Times New Roman" w:hAnsi="Times New Roman" w:cs="Times New Roman"/>
-        </w:rPr>
-        <w:t xml:space="preserve"> </w:t>
-      </w:r>
-      <w:proofErr w:type="spellStart"/>
-      <w:r>
-        <w:rPr>
-          <w:rStyle w:val="nf"/>
-          <w:rFonts w:ascii="Times New Roman" w:hAnsi="Times New Roman" w:cs="Times New Roman"/>
-          <w:color w:val="FF0000"/>
-        </w:rPr>
-        <w:t>pauseConnection</w:t>
-      </w:r>
-      <w:proofErr w:type="spellEnd"/>
       <w:r>
         <w:rPr>
           <w:rStyle w:val="o"/>
@@ -11939,7 +11042,14 @@
         <w:rPr>
           <w:rFonts w:cs="Times New Roman"/>
         </w:rPr>
-        <w:t>Classes which it extend</w:t>
+        <w:t>Classes which</w:t>
+      </w:r>
+      <w:proofErr w:type="gramEnd"/>
+      <w:r>
+        <w:rPr>
+          <w:rFonts w:cs="Times New Roman"/>
+        </w:rPr>
+        <w:t xml:space="preserve"> it extend</w:t>
       </w:r>
       <w:r>
         <w:rPr>
@@ -11953,7 +11063,6 @@
         </w:rPr>
         <w:t>.</w:t>
       </w:r>
-      <w:proofErr w:type="gramEnd"/>
     </w:p>
     <w:p>
       <w:pPr>
@@ -11991,7 +11100,6 @@
         <w:rPr>
           <w:rFonts w:cs="Times New Roman"/>
         </w:rPr>
-        <w:lastRenderedPageBreak/>
         <w:t>Method bodies empty</w:t>
       </w:r>
     </w:p>
@@ -12032,21 +11140,7 @@
         <w:rPr>
           <w:rFonts w:cs="Times New Roman"/>
         </w:rPr>
-        <w:t xml:space="preserve">Significant algorithms / </w:t>
-      </w:r>
-      <w:proofErr w:type="gramStart"/>
-      <w:r>
-        <w:rPr>
-          <w:rFonts w:cs="Times New Roman"/>
-        </w:rPr>
-        <w:t>Significant</w:t>
-      </w:r>
-      <w:proofErr w:type="gramEnd"/>
-      <w:r>
-        <w:rPr>
-          <w:rFonts w:cs="Times New Roman"/>
-        </w:rPr>
-        <w:t xml:space="preserve"> data structures</w:t>
+        <w:t>Significant algorithms / Significant data structures</w:t>
       </w:r>
     </w:p>
     <w:p>
@@ -12157,6 +11251,7 @@
         <w:rPr>
           <w:rFonts w:ascii="Times New Roman" w:hAnsi="Times New Roman" w:cs="Times New Roman"/>
         </w:rPr>
+        <w:lastRenderedPageBreak/>
         <w:t>Sequence Diagrams</w:t>
       </w:r>
       <w:bookmarkEnd w:id="18"/>
@@ -12170,7 +11265,8 @@
       <w:r>
         <w:rPr>
           <w:rFonts w:cs="Times New Roman"/>
-          <w:lang w:bidi="ta-IN"/>
+          <w:noProof/>
+          <w:lang w:val="en-US" w:eastAsia="en-US" w:bidi="ar-SA"/>
         </w:rPr>
         <w:drawing>
           <wp:inline distT="0" distB="0" distL="0" distR="0" wp14:anchorId="667A40AF" wp14:editId="2DEEA601">
@@ -12244,6 +11340,223 @@
     </w:p>
     <w:p>
       <w:pPr>
+        <w:pStyle w:val="ListParagraph"/>
+        <w:numPr>
+          <w:ilvl w:val="0"/>
+          <w:numId w:val="29"/>
+        </w:numPr>
+      </w:pPr>
+      <w:r>
+        <w:t>Web side:</w:t>
+      </w:r>
+    </w:p>
+    <w:p>
+      <w:pPr>
+        <w:pStyle w:val="Heading2"/>
+        <w:rPr>
+          <w:rFonts w:ascii="Times New Roman" w:hAnsi="Times New Roman" w:cs="Times New Roman"/>
+          <w:b/>
+          <w:color w:val="auto"/>
+          <w:sz w:val="24"/>
+        </w:rPr>
+      </w:pPr>
+      <w:bookmarkStart w:id="20" w:name="_Toc247355173"/>
+      <w:r>
+        <w:rPr>
+          <w:rFonts w:ascii="Times New Roman" w:hAnsi="Times New Roman" w:cs="Times New Roman"/>
+          <w:b/>
+          <w:color w:val="auto"/>
+          <w:sz w:val="24"/>
+        </w:rPr>
+        <w:t>Data Delivery Algorithm</w:t>
+      </w:r>
+      <w:bookmarkEnd w:id="20"/>
+    </w:p>
+    <w:p/>
+    <w:p>
+      <w:pPr>
+        <w:pStyle w:val="ListParagraph"/>
+        <w:numPr>
+          <w:ilvl w:val="0"/>
+          <w:numId w:val="28"/>
+        </w:numPr>
+        <w:rPr>
+          <w:rFonts w:ascii="Times New Roman" w:hAnsi="Times New Roman" w:cs="Times New Roman"/>
+        </w:rPr>
+      </w:pPr>
+      <w:r>
+        <w:rPr>
+          <w:rFonts w:ascii="Times New Roman" w:hAnsi="Times New Roman" w:cs="Times New Roman"/>
+        </w:rPr>
+        <w:t>Android app produces JSON text representation of tour objective data structure</w:t>
+      </w:r>
+    </w:p>
+    <w:p>
+      <w:pPr>
+        <w:pStyle w:val="ListParagraph"/>
+        <w:numPr>
+          <w:ilvl w:val="0"/>
+          <w:numId w:val="28"/>
+        </w:numPr>
+        <w:rPr>
+          <w:rFonts w:ascii="Times New Roman" w:hAnsi="Times New Roman" w:cs="Times New Roman"/>
+        </w:rPr>
+      </w:pPr>
+      <w:r>
+        <w:rPr>
+          <w:rFonts w:ascii="Times New Roman" w:hAnsi="Times New Roman" w:cs="Times New Roman"/>
+        </w:rPr>
+        <w:t>Android app packages JSON text and images (as attachments) in a MIME message format</w:t>
+      </w:r>
+    </w:p>
+    <w:p>
+      <w:pPr>
+        <w:pStyle w:val="ListParagraph"/>
+        <w:numPr>
+          <w:ilvl w:val="0"/>
+          <w:numId w:val="28"/>
+        </w:numPr>
+        <w:rPr>
+          <w:rFonts w:ascii="Times New Roman" w:hAnsi="Times New Roman" w:cs="Times New Roman"/>
+        </w:rPr>
+      </w:pPr>
+      <w:r>
+        <w:rPr>
+          <w:rFonts w:ascii="Times New Roman" w:hAnsi="Times New Roman" w:cs="Times New Roman"/>
+        </w:rPr>
+        <w:t>Android app uploads MIME message to a PHP server page over the internet using the HTTP POST method</w:t>
+      </w:r>
+    </w:p>
+    <w:p>
+      <w:pPr>
+        <w:pStyle w:val="ListParagraph"/>
+        <w:numPr>
+          <w:ilvl w:val="0"/>
+          <w:numId w:val="28"/>
+        </w:numPr>
+        <w:rPr>
+          <w:rFonts w:ascii="Times New Roman" w:hAnsi="Times New Roman" w:cs="Times New Roman"/>
+        </w:rPr>
+      </w:pPr>
+      <w:r>
+        <w:rPr>
+          <w:rFonts w:ascii="Times New Roman" w:hAnsi="Times New Roman" w:cs="Times New Roman"/>
+        </w:rPr>
+        <w:t>The PHP file unpacks the image attachments and saves them to a temporary directory with a unique name (</w:t>
+      </w:r>
+      <w:proofErr w:type="spellStart"/>
+      <w:r>
+        <w:rPr>
+          <w:rFonts w:ascii="Times New Roman" w:hAnsi="Times New Roman" w:cs="Times New Roman"/>
+        </w:rPr>
+        <w:t>ie</w:t>
+      </w:r>
+      <w:proofErr w:type="spellEnd"/>
+      <w:r>
+        <w:rPr>
+          <w:rFonts w:ascii="Times New Roman" w:hAnsi="Times New Roman" w:cs="Times New Roman"/>
+        </w:rPr>
+        <w:t xml:space="preserve"> </w:t>
+      </w:r>
+      <w:proofErr w:type="spellStart"/>
+      <w:r>
+        <w:rPr>
+          <w:rFonts w:ascii="Times New Roman" w:hAnsi="Times New Roman" w:cs="Times New Roman"/>
+        </w:rPr>
+        <w:t>tmp</w:t>
+      </w:r>
+      <w:proofErr w:type="spellEnd"/>
+      <w:r>
+        <w:rPr>
+          <w:rFonts w:ascii="Times New Roman" w:hAnsi="Times New Roman" w:cs="Times New Roman"/>
+        </w:rPr>
+        <w:t>/05012013my_tour). It records success/ failure to the server log and if successful, will progress to step 5.</w:t>
+      </w:r>
+    </w:p>
+    <w:p>
+      <w:pPr>
+        <w:pStyle w:val="ListParagraph"/>
+        <w:numPr>
+          <w:ilvl w:val="0"/>
+          <w:numId w:val="28"/>
+        </w:numPr>
+        <w:rPr>
+          <w:rFonts w:ascii="Times New Roman" w:hAnsi="Times New Roman" w:cs="Times New Roman"/>
+        </w:rPr>
+      </w:pPr>
+      <w:r>
+        <w:rPr>
+          <w:rFonts w:ascii="Times New Roman" w:hAnsi="Times New Roman" w:cs="Times New Roman"/>
+        </w:rPr>
+        <w:t>The PHP file extracts the JSON code and produces an SQL query to insert the data into the database. It records success/ failure to the server log and if successful, will progress to step 6.</w:t>
+      </w:r>
+    </w:p>
+    <w:p>
+      <w:pPr>
+        <w:pStyle w:val="ListParagraph"/>
+        <w:numPr>
+          <w:ilvl w:val="0"/>
+          <w:numId w:val="28"/>
+        </w:numPr>
+        <w:rPr>
+          <w:rFonts w:ascii="Times New Roman" w:hAnsi="Times New Roman" w:cs="Times New Roman"/>
+        </w:rPr>
+      </w:pPr>
+      <w:r>
+        <w:rPr>
+          <w:rFonts w:ascii="Times New Roman" w:hAnsi="Times New Roman" w:cs="Times New Roman"/>
+        </w:rPr>
+        <w:t xml:space="preserve">The files are moved from the </w:t>
+      </w:r>
+      <w:proofErr w:type="spellStart"/>
+      <w:r>
+        <w:rPr>
+          <w:rFonts w:ascii="Times New Roman" w:hAnsi="Times New Roman" w:cs="Times New Roman"/>
+        </w:rPr>
+        <w:t>tmp</w:t>
+      </w:r>
+      <w:proofErr w:type="spellEnd"/>
+      <w:r>
+        <w:rPr>
+          <w:rFonts w:ascii="Times New Roman" w:hAnsi="Times New Roman" w:cs="Times New Roman"/>
+        </w:rPr>
+        <w:t xml:space="preserve"> directory to a permanent directory with a unique name. (The primary key of the tour in the database)</w:t>
+      </w:r>
+    </w:p>
+    <w:p>
+      <w:pPr>
+        <w:rPr>
+          <w:rFonts w:cs="Times New Roman"/>
+        </w:rPr>
+      </w:pPr>
+    </w:p>
+    <w:p>
+      <w:pPr>
+        <w:pStyle w:val="ListParagraph"/>
+        <w:numPr>
+          <w:ilvl w:val="0"/>
+          <w:numId w:val="29"/>
+        </w:numPr>
+        <w:rPr>
+          <w:rFonts w:cs="Times New Roman"/>
+        </w:rPr>
+      </w:pPr>
+      <w:r>
+        <w:rPr>
+          <w:rFonts w:cs="Times New Roman"/>
+        </w:rPr>
+        <w:t>Android:</w:t>
+      </w:r>
+    </w:p>
+    <w:p>
+      <w:pPr>
+        <w:rPr>
+          <w:rFonts w:cs="Times New Roman"/>
+        </w:rPr>
+      </w:pPr>
+    </w:p>
+    <w:p>
+      <w:pPr>
         <w:pStyle w:val="Heading2"/>
         <w:numPr>
           <w:ilvl w:val="1"/>
@@ -12253,14 +11566,14 @@
           <w:rFonts w:ascii="Times New Roman" w:hAnsi="Times New Roman" w:cs="Times New Roman"/>
         </w:rPr>
       </w:pPr>
-      <w:bookmarkStart w:id="20" w:name="_Toc373244423"/>
+      <w:bookmarkStart w:id="21" w:name="_Toc373244423"/>
       <w:r>
         <w:rPr>
           <w:rFonts w:ascii="Times New Roman" w:hAnsi="Times New Roman" w:cs="Times New Roman"/>
         </w:rPr>
         <w:t>Data Structures</w:t>
       </w:r>
-      <w:bookmarkEnd w:id="20"/>
+      <w:bookmarkEnd w:id="21"/>
     </w:p>
     <w:p>
       <w:pPr>
@@ -12273,14 +11586,14 @@
           <w:rFonts w:ascii="Times New Roman" w:hAnsi="Times New Roman" w:cs="Times New Roman"/>
         </w:rPr>
       </w:pPr>
-      <w:bookmarkStart w:id="21" w:name="_Toc373244424"/>
+      <w:bookmarkStart w:id="22" w:name="_Toc373244424"/>
       <w:r>
         <w:rPr>
           <w:rFonts w:ascii="Times New Roman" w:hAnsi="Times New Roman" w:cs="Times New Roman"/>
         </w:rPr>
         <w:t>ER</w:t>
       </w:r>
-      <w:bookmarkEnd w:id="21"/>
+      <w:bookmarkEnd w:id="22"/>
       <w:r>
         <w:rPr>
           <w:rFonts w:ascii="Times New Roman" w:hAnsi="Times New Roman" w:cs="Times New Roman"/>
@@ -12416,15 +11729,17 @@
           <w:rFonts w:ascii="Times New Roman" w:hAnsi="Times New Roman" w:cs="Times New Roman"/>
         </w:rPr>
       </w:pPr>
-      <w:bookmarkStart w:id="22" w:name="_Toc373244425"/>
+      <w:bookmarkStart w:id="23" w:name="_Toc373244425"/>
       <w:r>
         <w:rPr>
           <w:rFonts w:ascii="Times New Roman" w:hAnsi="Times New Roman" w:cs="Times New Roman"/>
         </w:rPr>
         <w:t>References</w:t>
       </w:r>
-      <w:bookmarkEnd w:id="22"/>
-    </w:p>
+      <w:bookmarkEnd w:id="23"/>
+    </w:p>
+    <w:p/>
+    <w:p/>
     <w:p>
       <w:pPr>
         <w:pStyle w:val="Heading1"/>
@@ -12436,15 +11751,265 @@
           <w:rFonts w:ascii="Times New Roman" w:hAnsi="Times New Roman" w:cs="Times New Roman"/>
         </w:rPr>
       </w:pPr>
-      <w:bookmarkStart w:id="23" w:name="_Toc373244426"/>
+      <w:bookmarkStart w:id="24" w:name="_Toc373244426"/>
       <w:r>
         <w:rPr>
           <w:rFonts w:ascii="Times New Roman" w:hAnsi="Times New Roman" w:cs="Times New Roman"/>
         </w:rPr>
         <w:t>Document History</w:t>
       </w:r>
-      <w:bookmarkEnd w:id="23"/>
-    </w:p>
+      <w:bookmarkEnd w:id="24"/>
+    </w:p>
+    <w:p/>
+    <w:tbl>
+      <w:tblPr>
+        <w:tblStyle w:val="TableGrid"/>
+        <w:tblW w:w="5000" w:type="pct"/>
+        <w:jc w:val="center"/>
+        <w:tblLook w:val="04A0" w:firstRow="1" w:lastRow="0" w:firstColumn="1" w:lastColumn="0" w:noHBand="0" w:noVBand="1"/>
+      </w:tblPr>
+      <w:tblGrid>
+        <w:gridCol w:w="1256"/>
+        <w:gridCol w:w="1261"/>
+        <w:gridCol w:w="1068"/>
+        <w:gridCol w:w="4746"/>
+        <w:gridCol w:w="1523"/>
+      </w:tblGrid>
+      <w:tr>
+        <w:trPr>
+          <w:jc w:val="center"/>
+        </w:trPr>
+        <w:tc>
+          <w:tcPr>
+            <w:tcW w:w="637" w:type="pct"/>
+          </w:tcPr>
+          <w:p>
+            <w:pPr>
+              <w:jc w:val="center"/>
+            </w:pPr>
+            <w:r>
+              <w:t>Version</w:t>
+            </w:r>
+          </w:p>
+        </w:tc>
+        <w:tc>
+          <w:tcPr>
+            <w:tcW w:w="640" w:type="pct"/>
+          </w:tcPr>
+          <w:p>
+            <w:pPr>
+              <w:jc w:val="center"/>
+            </w:pPr>
+            <w:r>
+              <w:t>CFF No.</w:t>
+            </w:r>
+          </w:p>
+        </w:tc>
+        <w:tc>
+          <w:tcPr>
+            <w:tcW w:w="542" w:type="pct"/>
+          </w:tcPr>
+          <w:p>
+            <w:pPr>
+              <w:jc w:val="center"/>
+            </w:pPr>
+            <w:r>
+              <w:t>Date</w:t>
+            </w:r>
+          </w:p>
+        </w:tc>
+        <w:tc>
+          <w:tcPr>
+            <w:tcW w:w="2408" w:type="pct"/>
+          </w:tcPr>
+          <w:p>
+            <w:pPr>
+              <w:jc w:val="center"/>
+            </w:pPr>
+            <w:r>
+              <w:t>Changes made to the document</w:t>
+            </w:r>
+          </w:p>
+        </w:tc>
+        <w:tc>
+          <w:tcPr>
+            <w:tcW w:w="773" w:type="pct"/>
+          </w:tcPr>
+          <w:p>
+            <w:pPr>
+              <w:jc w:val="center"/>
+            </w:pPr>
+            <w:r>
+              <w:t>Changed by</w:t>
+            </w:r>
+          </w:p>
+        </w:tc>
+      </w:tr>
+      <w:tr>
+        <w:trPr>
+          <w:jc w:val="center"/>
+        </w:trPr>
+        <w:tc>
+          <w:tcPr>
+            <w:tcW w:w="637" w:type="pct"/>
+          </w:tcPr>
+          <w:p>
+            <w:pPr>
+              <w:jc w:val="center"/>
+              <w:rPr>
+                <w:sz w:val="22"/>
+              </w:rPr>
+            </w:pPr>
+            <w:r>
+              <w:rPr>
+                <w:sz w:val="22"/>
+              </w:rPr>
+              <w:t>1.0</w:t>
+            </w:r>
+          </w:p>
+        </w:tc>
+        <w:tc>
+          <w:tcPr>
+            <w:tcW w:w="640" w:type="pct"/>
+          </w:tcPr>
+          <w:p>
+            <w:pPr>
+              <w:jc w:val="center"/>
+              <w:rPr>
+                <w:sz w:val="22"/>
+              </w:rPr>
+            </w:pPr>
+            <w:r>
+              <w:rPr>
+                <w:sz w:val="22"/>
+              </w:rPr>
+              <w:t>N/A</w:t>
+            </w:r>
+          </w:p>
+        </w:tc>
+        <w:tc>
+          <w:tcPr>
+            <w:tcW w:w="542" w:type="pct"/>
+          </w:tcPr>
+          <w:p>
+            <w:pPr>
+              <w:jc w:val="center"/>
+              <w:rPr>
+                <w:sz w:val="22"/>
+              </w:rPr>
+            </w:pPr>
+            <w:r>
+              <w:rPr>
+                <w:sz w:val="22"/>
+              </w:rPr>
+              <w:t>02.12.13</w:t>
+            </w:r>
+          </w:p>
+        </w:tc>
+        <w:tc>
+          <w:tcPr>
+            <w:tcW w:w="2408" w:type="pct"/>
+          </w:tcPr>
+          <w:p>
+            <w:pPr>
+              <w:jc w:val="center"/>
+              <w:rPr>
+                <w:sz w:val="22"/>
+              </w:rPr>
+            </w:pPr>
+            <w:r>
+              <w:rPr>
+                <w:sz w:val="22"/>
+              </w:rPr>
+              <w:t>N/A – First release of the Design Specific</w:t>
+            </w:r>
+            <w:r>
+              <w:rPr>
+                <w:sz w:val="22"/>
+              </w:rPr>
+              <w:t>a</w:t>
+            </w:r>
+            <w:r>
+              <w:rPr>
+                <w:sz w:val="22"/>
+              </w:rPr>
+              <w:t>tion</w:t>
+            </w:r>
+          </w:p>
+        </w:tc>
+        <w:tc>
+          <w:tcPr>
+            <w:tcW w:w="773" w:type="pct"/>
+          </w:tcPr>
+          <w:p>
+            <w:pPr>
+              <w:jc w:val="center"/>
+              <w:rPr>
+                <w:sz w:val="22"/>
+              </w:rPr>
+            </w:pPr>
+            <w:r>
+              <w:rPr>
+                <w:sz w:val="22"/>
+              </w:rPr>
+              <w:t>srr11</w:t>
+            </w:r>
+          </w:p>
+        </w:tc>
+      </w:tr>
+      <w:tr>
+        <w:trPr>
+          <w:jc w:val="center"/>
+        </w:trPr>
+        <w:tc>
+          <w:tcPr>
+            <w:tcW w:w="637" w:type="pct"/>
+          </w:tcPr>
+          <w:p/>
+        </w:tc>
+        <w:tc>
+          <w:tcPr>
+            <w:tcW w:w="640" w:type="pct"/>
+          </w:tcPr>
+          <w:p>
+            <w:pPr>
+              <w:jc w:val="center"/>
+            </w:pPr>
+          </w:p>
+        </w:tc>
+        <w:tc>
+          <w:tcPr>
+            <w:tcW w:w="542" w:type="pct"/>
+          </w:tcPr>
+          <w:p>
+            <w:pPr>
+              <w:jc w:val="center"/>
+            </w:pPr>
+          </w:p>
+        </w:tc>
+        <w:tc>
+          <w:tcPr>
+            <w:tcW w:w="2408" w:type="pct"/>
+          </w:tcPr>
+          <w:p>
+            <w:pPr>
+              <w:jc w:val="center"/>
+            </w:pPr>
+          </w:p>
+        </w:tc>
+        <w:tc>
+          <w:tcPr>
+            <w:tcW w:w="773" w:type="pct"/>
+          </w:tcPr>
+          <w:p>
+            <w:pPr>
+              <w:jc w:val="center"/>
+            </w:pPr>
+          </w:p>
+        </w:tc>
+      </w:tr>
+    </w:tbl>
+    <w:p/>
     <w:sectPr>
       <w:headerReference w:type="default" r:id="rId15"/>
       <w:footerReference w:type="default" r:id="rId16"/>
@@ -12458,7 +12023,7 @@
 </file>
 
 <file path=word/endnotes.xml><?xml version="1.0" encoding="utf-8"?>
-<w:endnotes xmlns:wpc="http://schemas.microsoft.com/office/word/2010/wordprocessingCanvas" xmlns:mc="http://schemas.openxmlformats.org/markup-compatibility/2006" xmlns:o="urn:schemas-microsoft-com:office:office" xmlns:r="http://schemas.openxmlformats.org/officeDocument/2006/relationships" xmlns:m="http://schemas.openxmlformats.org/officeDocument/2006/math" xmlns:v="urn:schemas-microsoft-com:vml" xmlns:wp14="http://schemas.microsoft.com/office/word/2010/wordprocessingDrawing" xmlns:wp="http://schemas.openxmlformats.org/drawingml/2006/wordprocessingDrawing" xmlns:w10="urn:schemas-microsoft-com:office:word" xmlns:w="http://schemas.openxmlformats.org/wordprocessingml/2006/main" xmlns:w14="http://schemas.microsoft.com/office/word/2010/wordml" xmlns:wpg="http://schemas.microsoft.com/office/word/2010/wordprocessingGroup" xmlns:wpi="http://schemas.microsoft.com/office/word/2010/wordprocessingInk" xmlns:wne="http://schemas.microsoft.com/office/word/2006/wordml" xmlns:wps="http://schemas.microsoft.com/office/word/2010/wordprocessingShape" mc:Ignorable="w14 wp14">
+<w:endnotes xmlns:wpc="http://schemas.microsoft.com/office/word/2010/wordprocessingCanvas" xmlns:mo="http://schemas.microsoft.com/office/mac/office/2008/main" xmlns:mc="http://schemas.openxmlformats.org/markup-compatibility/2006" xmlns:mv="urn:schemas-microsoft-com:mac:vml" xmlns:o="urn:schemas-microsoft-com:office:office" xmlns:r="http://schemas.openxmlformats.org/officeDocument/2006/relationships" xmlns:m="http://schemas.openxmlformats.org/officeDocument/2006/math" xmlns:v="urn:schemas-microsoft-com:vml" xmlns:wp14="http://schemas.microsoft.com/office/word/2010/wordprocessingDrawing" xmlns:wp="http://schemas.openxmlformats.org/drawingml/2006/wordprocessingDrawing" xmlns:w10="urn:schemas-microsoft-com:office:word" xmlns:w="http://schemas.openxmlformats.org/wordprocessingml/2006/main" xmlns:w14="http://schemas.microsoft.com/office/word/2010/wordml" xmlns:wpg="http://schemas.microsoft.com/office/word/2010/wordprocessingGroup" xmlns:wpi="http://schemas.microsoft.com/office/word/2010/wordprocessingInk" xmlns:wne="http://schemas.microsoft.com/office/word/2006/wordml" xmlns:wps="http://schemas.microsoft.com/office/word/2010/wordprocessingShape" mc:Ignorable="w14 wp14">
   <w:endnote w:type="separator" w:id="-1">
     <w:p>
       <w:r>
@@ -12477,7 +12042,7 @@
 </file>
 
 <file path=word/footer1.xml><?xml version="1.0" encoding="utf-8"?>
-<w:ftr xmlns:wpc="http://schemas.microsoft.com/office/word/2010/wordprocessingCanvas" xmlns:mc="http://schemas.openxmlformats.org/markup-compatibility/2006" xmlns:o="urn:schemas-microsoft-com:office:office" xmlns:r="http://schemas.openxmlformats.org/officeDocument/2006/relationships" xmlns:m="http://schemas.openxmlformats.org/officeDocument/2006/math" xmlns:v="urn:schemas-microsoft-com:vml" xmlns:wp14="http://schemas.microsoft.com/office/word/2010/wordprocessingDrawing" xmlns:wp="http://schemas.openxmlformats.org/drawingml/2006/wordprocessingDrawing" xmlns:w10="urn:schemas-microsoft-com:office:word" xmlns:w="http://schemas.openxmlformats.org/wordprocessingml/2006/main" xmlns:w14="http://schemas.microsoft.com/office/word/2010/wordml" xmlns:wpg="http://schemas.microsoft.com/office/word/2010/wordprocessingGroup" xmlns:wpi="http://schemas.microsoft.com/office/word/2010/wordprocessingInk" xmlns:wne="http://schemas.microsoft.com/office/word/2006/wordml" xmlns:wps="http://schemas.microsoft.com/office/word/2010/wordprocessingShape" mc:Ignorable="w14 wp14">
+<w:ftr xmlns:wpc="http://schemas.microsoft.com/office/word/2010/wordprocessingCanvas" xmlns:mo="http://schemas.microsoft.com/office/mac/office/2008/main" xmlns:mc="http://schemas.openxmlformats.org/markup-compatibility/2006" xmlns:mv="urn:schemas-microsoft-com:mac:vml" xmlns:o="urn:schemas-microsoft-com:office:office" xmlns:r="http://schemas.openxmlformats.org/officeDocument/2006/relationships" xmlns:m="http://schemas.openxmlformats.org/officeDocument/2006/math" xmlns:v="urn:schemas-microsoft-com:vml" xmlns:wp14="http://schemas.microsoft.com/office/word/2010/wordprocessingDrawing" xmlns:wp="http://schemas.openxmlformats.org/drawingml/2006/wordprocessingDrawing" xmlns:w10="urn:schemas-microsoft-com:office:word" xmlns:w="http://schemas.openxmlformats.org/wordprocessingml/2006/main" xmlns:w14="http://schemas.microsoft.com/office/word/2010/wordml" xmlns:wpg="http://schemas.microsoft.com/office/word/2010/wordprocessingGroup" xmlns:wpi="http://schemas.microsoft.com/office/word/2010/wordprocessingInk" xmlns:wne="http://schemas.microsoft.com/office/word/2006/wordml" xmlns:wps="http://schemas.microsoft.com/office/word/2010/wordprocessingShape" mc:Ignorable="w14 wp14">
   <w:p>
     <w:pPr>
       <w:pStyle w:val="Footer"/>
@@ -12649,7 +12214,7 @@
                 <w:noProof/>
                 <w:sz w:val="22"/>
               </w:rPr>
-              <w:t>7</w:t>
+              <w:t>6</w:t>
             </w:r>
             <w:r>
               <w:rPr>
@@ -12722,7 +12287,7 @@
 </file>
 
 <file path=word/footnotes.xml><?xml version="1.0" encoding="utf-8"?>
-<w:footnotes xmlns:wpc="http://schemas.microsoft.com/office/word/2010/wordprocessingCanvas" xmlns:mc="http://schemas.openxmlformats.org/markup-compatibility/2006" xmlns:o="urn:schemas-microsoft-com:office:office" xmlns:r="http://schemas.openxmlformats.org/officeDocument/2006/relationships" xmlns:m="http://schemas.openxmlformats.org/officeDocument/2006/math" xmlns:v="urn:schemas-microsoft-com:vml" xmlns:wp14="http://schemas.microsoft.com/office/word/2010/wordprocessingDrawing" xmlns:wp="http://schemas.openxmlformats.org/drawingml/2006/wordprocessingDrawing" xmlns:w10="urn:schemas-microsoft-com:office:word" xmlns:w="http://schemas.openxmlformats.org/wordprocessingml/2006/main" xmlns:w14="http://schemas.microsoft.com/office/word/2010/wordml" xmlns:wpg="http://schemas.microsoft.com/office/word/2010/wordprocessingGroup" xmlns:wpi="http://schemas.microsoft.com/office/word/2010/wordprocessingInk" xmlns:wne="http://schemas.microsoft.com/office/word/2006/wordml" xmlns:wps="http://schemas.microsoft.com/office/word/2010/wordprocessingShape" mc:Ignorable="w14 wp14">
+<w:footnotes xmlns:wpc="http://schemas.microsoft.com/office/word/2010/wordprocessingCanvas" xmlns:mo="http://schemas.microsoft.com/office/mac/office/2008/main" xmlns:mc="http://schemas.openxmlformats.org/markup-compatibility/2006" xmlns:mv="urn:schemas-microsoft-com:mac:vml" xmlns:o="urn:schemas-microsoft-com:office:office" xmlns:r="http://schemas.openxmlformats.org/officeDocument/2006/relationships" xmlns:m="http://schemas.openxmlformats.org/officeDocument/2006/math" xmlns:v="urn:schemas-microsoft-com:vml" xmlns:wp14="http://schemas.microsoft.com/office/word/2010/wordprocessingDrawing" xmlns:wp="http://schemas.openxmlformats.org/drawingml/2006/wordprocessingDrawing" xmlns:w10="urn:schemas-microsoft-com:office:word" xmlns:w="http://schemas.openxmlformats.org/wordprocessingml/2006/main" xmlns:w14="http://schemas.microsoft.com/office/word/2010/wordml" xmlns:wpg="http://schemas.microsoft.com/office/word/2010/wordprocessingGroup" xmlns:wpi="http://schemas.microsoft.com/office/word/2010/wordprocessingInk" xmlns:wne="http://schemas.microsoft.com/office/word/2006/wordml" xmlns:wps="http://schemas.microsoft.com/office/word/2010/wordprocessingShape" mc:Ignorable="w14 wp14">
   <w:footnote w:type="separator" w:id="-1">
     <w:p>
       <w:r>
@@ -12744,7 +12309,7 @@
 </file>
 
 <file path=word/header1.xml><?xml version="1.0" encoding="utf-8"?>
-<w:hdr xmlns:wpc="http://schemas.microsoft.com/office/word/2010/wordprocessingCanvas" xmlns:mc="http://schemas.openxmlformats.org/markup-compatibility/2006" xmlns:o="urn:schemas-microsoft-com:office:office" xmlns:r="http://schemas.openxmlformats.org/officeDocument/2006/relationships" xmlns:m="http://schemas.openxmlformats.org/officeDocument/2006/math" xmlns:v="urn:schemas-microsoft-com:vml" xmlns:wp14="http://schemas.microsoft.com/office/word/2010/wordprocessingDrawing" xmlns:wp="http://schemas.openxmlformats.org/drawingml/2006/wordprocessingDrawing" xmlns:w10="urn:schemas-microsoft-com:office:word" xmlns:w="http://schemas.openxmlformats.org/wordprocessingml/2006/main" xmlns:w14="http://schemas.microsoft.com/office/word/2010/wordml" xmlns:wpg="http://schemas.microsoft.com/office/word/2010/wordprocessingGroup" xmlns:wpi="http://schemas.microsoft.com/office/word/2010/wordprocessingInk" xmlns:wne="http://schemas.microsoft.com/office/word/2006/wordml" xmlns:wps="http://schemas.microsoft.com/office/word/2010/wordprocessingShape" mc:Ignorable="w14 wp14">
+<w:hdr xmlns:wpc="http://schemas.microsoft.com/office/word/2010/wordprocessingCanvas" xmlns:mo="http://schemas.microsoft.com/office/mac/office/2008/main" xmlns:mc="http://schemas.openxmlformats.org/markup-compatibility/2006" xmlns:mv="urn:schemas-microsoft-com:mac:vml" xmlns:o="urn:schemas-microsoft-com:office:office" xmlns:r="http://schemas.openxmlformats.org/officeDocument/2006/relationships" xmlns:m="http://schemas.openxmlformats.org/officeDocument/2006/math" xmlns:v="urn:schemas-microsoft-com:vml" xmlns:wp14="http://schemas.microsoft.com/office/word/2010/wordprocessingDrawing" xmlns:wp="http://schemas.openxmlformats.org/drawingml/2006/wordprocessingDrawing" xmlns:w10="urn:schemas-microsoft-com:office:word" xmlns:w="http://schemas.openxmlformats.org/wordprocessingml/2006/main" xmlns:w14="http://schemas.microsoft.com/office/word/2010/wordml" xmlns:wpg="http://schemas.microsoft.com/office/word/2010/wordprocessingGroup" xmlns:wpi="http://schemas.microsoft.com/office/word/2010/wordprocessingInk" xmlns:wne="http://schemas.microsoft.com/office/word/2006/wordml" xmlns:wps="http://schemas.microsoft.com/office/word/2010/wordprocessingShape" mc:Ignorable="w14 wp14">
   <w:p>
     <w:pPr>
       <w:pStyle w:val="Header"/>
@@ -12794,7 +12359,7 @@
 </file>
 
 <file path=word/numbering.xml><?xml version="1.0" encoding="utf-8"?>
-<w:numbering xmlns:wpc="http://schemas.microsoft.com/office/word/2010/wordprocessingCanvas" xmlns:mc="http://schemas.openxmlformats.org/markup-compatibility/2006" xmlns:o="urn:schemas-microsoft-com:office:office" xmlns:r="http://schemas.openxmlformats.org/officeDocument/2006/relationships" xmlns:m="http://schemas.openxmlformats.org/officeDocument/2006/math" xmlns:v="urn:schemas-microsoft-com:vml" xmlns:wp14="http://schemas.microsoft.com/office/word/2010/wordprocessingDrawing" xmlns:wp="http://schemas.openxmlformats.org/drawingml/2006/wordprocessingDrawing" xmlns:w10="urn:schemas-microsoft-com:office:word" xmlns:w="http://schemas.openxmlformats.org/wordprocessingml/2006/main" xmlns:w14="http://schemas.microsoft.com/office/word/2010/wordml" xmlns:wpg="http://schemas.microsoft.com/office/word/2010/wordprocessingGroup" xmlns:wpi="http://schemas.microsoft.com/office/word/2010/wordprocessingInk" xmlns:wne="http://schemas.microsoft.com/office/word/2006/wordml" xmlns:wps="http://schemas.microsoft.com/office/word/2010/wordprocessingShape" mc:Ignorable="w14 wp14">
+<w:numbering xmlns:wpc="http://schemas.microsoft.com/office/word/2010/wordprocessingCanvas" xmlns:mo="http://schemas.microsoft.com/office/mac/office/2008/main" xmlns:mc="http://schemas.openxmlformats.org/markup-compatibility/2006" xmlns:mv="urn:schemas-microsoft-com:mac:vml" xmlns:o="urn:schemas-microsoft-com:office:office" xmlns:r="http://schemas.openxmlformats.org/officeDocument/2006/relationships" xmlns:m="http://schemas.openxmlformats.org/officeDocument/2006/math" xmlns:v="urn:schemas-microsoft-com:vml" xmlns:wp14="http://schemas.microsoft.com/office/word/2010/wordprocessingDrawing" xmlns:wp="http://schemas.openxmlformats.org/drawingml/2006/wordprocessingDrawing" xmlns:w10="urn:schemas-microsoft-com:office:word" xmlns:w="http://schemas.openxmlformats.org/wordprocessingml/2006/main" xmlns:w14="http://schemas.microsoft.com/office/word/2010/wordml" xmlns:wpg="http://schemas.microsoft.com/office/word/2010/wordprocessingGroup" xmlns:wpi="http://schemas.microsoft.com/office/word/2010/wordprocessingInk" xmlns:wne="http://schemas.microsoft.com/office/word/2006/wordml" xmlns:wps="http://schemas.microsoft.com/office/word/2010/wordprocessingShape" mc:Ignorable="w14 wp14">
   <w:abstractNum w:abstractNumId="0">
     <w:nsid w:val="08374D1A"/>
     <w:multiLevelType w:val="multilevel"/>
@@ -13106,6 +12671,92 @@
     </w:lvl>
   </w:abstractNum>
   <w:abstractNum w:abstractNumId="3">
+    <w:nsid w:val="08E86918"/>
+    <w:multiLevelType w:val="hybridMultilevel"/>
+    <w:tmpl w:val="35100366"/>
+    <w:lvl w:ilvl="0" w:tplc="0409000F">
+      <w:start w:val="1"/>
+      <w:numFmt w:val="decimal"/>
+      <w:lvlText w:val="%1."/>
+      <w:lvlJc w:val="left"/>
+      <w:pPr>
+        <w:ind w:left="720" w:hanging="360"/>
+      </w:pPr>
+    </w:lvl>
+    <w:lvl w:ilvl="1" w:tplc="04090019" w:tentative="1">
+      <w:start w:val="1"/>
+      <w:numFmt w:val="lowerLetter"/>
+      <w:lvlText w:val="%2."/>
+      <w:lvlJc w:val="left"/>
+      <w:pPr>
+        <w:ind w:left="1440" w:hanging="360"/>
+      </w:pPr>
+    </w:lvl>
+    <w:lvl w:ilvl="2" w:tplc="0409001B" w:tentative="1">
+      <w:start w:val="1"/>
+      <w:numFmt w:val="lowerRoman"/>
+      <w:lvlText w:val="%3."/>
+      <w:lvlJc w:val="right"/>
+      <w:pPr>
+        <w:ind w:left="2160" w:hanging="180"/>
+      </w:pPr>
+    </w:lvl>
+    <w:lvl w:ilvl="3" w:tplc="0409000F" w:tentative="1">
+      <w:start w:val="1"/>
+      <w:numFmt w:val="decimal"/>
+      <w:lvlText w:val="%4."/>
+      <w:lvlJc w:val="left"/>
+      <w:pPr>
+        <w:ind w:left="2880" w:hanging="360"/>
+      </w:pPr>
+    </w:lvl>
+    <w:lvl w:ilvl="4" w:tplc="04090019" w:tentative="1">
+      <w:start w:val="1"/>
+      <w:numFmt w:val="lowerLetter"/>
+      <w:lvlText w:val="%5."/>
+      <w:lvlJc w:val="left"/>
+      <w:pPr>
+        <w:ind w:left="3600" w:hanging="360"/>
+      </w:pPr>
+    </w:lvl>
+    <w:lvl w:ilvl="5" w:tplc="0409001B" w:tentative="1">
+      <w:start w:val="1"/>
+      <w:numFmt w:val="lowerRoman"/>
+      <w:lvlText w:val="%6."/>
+      <w:lvlJc w:val="right"/>
+      <w:pPr>
+        <w:ind w:left="4320" w:hanging="180"/>
+      </w:pPr>
+    </w:lvl>
+    <w:lvl w:ilvl="6" w:tplc="0409000F" w:tentative="1">
+      <w:start w:val="1"/>
+      <w:numFmt w:val="decimal"/>
+      <w:lvlText w:val="%7."/>
+      <w:lvlJc w:val="left"/>
+      <w:pPr>
+        <w:ind w:left="5040" w:hanging="360"/>
+      </w:pPr>
+    </w:lvl>
+    <w:lvl w:ilvl="7" w:tplc="04090019" w:tentative="1">
+      <w:start w:val="1"/>
+      <w:numFmt w:val="lowerLetter"/>
+      <w:lvlText w:val="%8."/>
+      <w:lvlJc w:val="left"/>
+      <w:pPr>
+        <w:ind w:left="5760" w:hanging="360"/>
+      </w:pPr>
+    </w:lvl>
+    <w:lvl w:ilvl="8" w:tplc="0409001B" w:tentative="1">
+      <w:start w:val="1"/>
+      <w:numFmt w:val="lowerRoman"/>
+      <w:lvlText w:val="%9."/>
+      <w:lvlJc w:val="right"/>
+      <w:pPr>
+        <w:ind w:left="6480" w:hanging="180"/>
+      </w:pPr>
+    </w:lvl>
+  </w:abstractNum>
+  <w:abstractNum w:abstractNumId="4">
     <w:nsid w:val="096171BD"/>
     <w:multiLevelType w:val="hybridMultilevel"/>
     <w:tmpl w:val="A98271B6"/>
@@ -13218,7 +12869,7 @@
       </w:rPr>
     </w:lvl>
   </w:abstractNum>
-  <w:abstractNum w:abstractNumId="4">
+  <w:abstractNum w:abstractNumId="5">
     <w:nsid w:val="0A21503A"/>
     <w:multiLevelType w:val="hybridMultilevel"/>
     <w:tmpl w:val="09D45AAE"/>
@@ -13304,7 +12955,7 @@
       </w:pPr>
     </w:lvl>
   </w:abstractNum>
-  <w:abstractNum w:abstractNumId="5">
+  <w:abstractNum w:abstractNumId="6">
     <w:nsid w:val="15F63E14"/>
     <w:multiLevelType w:val="hybridMultilevel"/>
     <w:tmpl w:val="AC781E8A"/>
@@ -13417,7 +13068,7 @@
       </w:rPr>
     </w:lvl>
   </w:abstractNum>
-  <w:abstractNum w:abstractNumId="6">
+  <w:abstractNum w:abstractNumId="7">
     <w:nsid w:val="19730CF6"/>
     <w:multiLevelType w:val="hybridMultilevel"/>
     <w:tmpl w:val="D9C026CA"/>
@@ -13530,7 +13181,7 @@
       </w:rPr>
     </w:lvl>
   </w:abstractNum>
-  <w:abstractNum w:abstractNumId="7">
+  <w:abstractNum w:abstractNumId="8">
     <w:nsid w:val="1D61557D"/>
     <w:multiLevelType w:val="hybridMultilevel"/>
     <w:tmpl w:val="E0C8E1E4"/>
@@ -13643,7 +13294,7 @@
       </w:rPr>
     </w:lvl>
   </w:abstractNum>
-  <w:abstractNum w:abstractNumId="8">
+  <w:abstractNum w:abstractNumId="9">
     <w:nsid w:val="1DA9085F"/>
     <w:multiLevelType w:val="hybridMultilevel"/>
     <w:tmpl w:val="A5042B08"/>
@@ -13756,7 +13407,7 @@
       </w:rPr>
     </w:lvl>
   </w:abstractNum>
-  <w:abstractNum w:abstractNumId="9">
+  <w:abstractNum w:abstractNumId="10">
     <w:nsid w:val="236E5C7E"/>
     <w:multiLevelType w:val="multilevel"/>
     <w:tmpl w:val="0402001F"/>
@@ -13842,7 +13493,7 @@
       </w:pPr>
     </w:lvl>
   </w:abstractNum>
-  <w:abstractNum w:abstractNumId="10">
+  <w:abstractNum w:abstractNumId="11">
     <w:nsid w:val="2840573F"/>
     <w:multiLevelType w:val="hybridMultilevel"/>
     <w:tmpl w:val="786C5408"/>
@@ -13928,7 +13579,7 @@
       </w:pPr>
     </w:lvl>
   </w:abstractNum>
-  <w:abstractNum w:abstractNumId="11">
+  <w:abstractNum w:abstractNumId="12">
     <w:nsid w:val="28630B4E"/>
     <w:multiLevelType w:val="hybridMultilevel"/>
     <w:tmpl w:val="786C5408"/>
@@ -14014,7 +13665,120 @@
       </w:pPr>
     </w:lvl>
   </w:abstractNum>
-  <w:abstractNum w:abstractNumId="12">
+  <w:abstractNum w:abstractNumId="13">
+    <w:nsid w:val="29461099"/>
+    <w:multiLevelType w:val="hybridMultilevel"/>
+    <w:tmpl w:val="3758AE44"/>
+    <w:lvl w:ilvl="0" w:tplc="04090001">
+      <w:start w:val="1"/>
+      <w:numFmt w:val="bullet"/>
+      <w:lvlText w:val=""/>
+      <w:lvlJc w:val="left"/>
+      <w:pPr>
+        <w:ind w:left="720" w:hanging="360"/>
+      </w:pPr>
+      <w:rPr>
+        <w:rFonts w:ascii="Symbol" w:hAnsi="Symbol" w:hint="default"/>
+      </w:rPr>
+    </w:lvl>
+    <w:lvl w:ilvl="1" w:tplc="04090003" w:tentative="1">
+      <w:start w:val="1"/>
+      <w:numFmt w:val="bullet"/>
+      <w:lvlText w:val="o"/>
+      <w:lvlJc w:val="left"/>
+      <w:pPr>
+        <w:ind w:left="1440" w:hanging="360"/>
+      </w:pPr>
+      <w:rPr>
+        <w:rFonts w:ascii="Courier New" w:hAnsi="Courier New" w:hint="default"/>
+      </w:rPr>
+    </w:lvl>
+    <w:lvl w:ilvl="2" w:tplc="04090005" w:tentative="1">
+      <w:start w:val="1"/>
+      <w:numFmt w:val="bullet"/>
+      <w:lvlText w:val=""/>
+      <w:lvlJc w:val="left"/>
+      <w:pPr>
+        <w:ind w:left="2160" w:hanging="360"/>
+      </w:pPr>
+      <w:rPr>
+        <w:rFonts w:ascii="Wingdings" w:hAnsi="Wingdings" w:hint="default"/>
+      </w:rPr>
+    </w:lvl>
+    <w:lvl w:ilvl="3" w:tplc="04090001" w:tentative="1">
+      <w:start w:val="1"/>
+      <w:numFmt w:val="bullet"/>
+      <w:lvlText w:val=""/>
+      <w:lvlJc w:val="left"/>
+      <w:pPr>
+        <w:ind w:left="2880" w:hanging="360"/>
+      </w:pPr>
+      <w:rPr>
+        <w:rFonts w:ascii="Symbol" w:hAnsi="Symbol" w:hint="default"/>
+      </w:rPr>
+    </w:lvl>
+    <w:lvl w:ilvl="4" w:tplc="04090003" w:tentative="1">
+      <w:start w:val="1"/>
+      <w:numFmt w:val="bullet"/>
+      <w:lvlText w:val="o"/>
+      <w:lvlJc w:val="left"/>
+      <w:pPr>
+        <w:ind w:left="3600" w:hanging="360"/>
+      </w:pPr>
+      <w:rPr>
+        <w:rFonts w:ascii="Courier New" w:hAnsi="Courier New" w:hint="default"/>
+      </w:rPr>
+    </w:lvl>
+    <w:lvl w:ilvl="5" w:tplc="04090005" w:tentative="1">
+      <w:start w:val="1"/>
+      <w:numFmt w:val="bullet"/>
+      <w:lvlText w:val=""/>
+      <w:lvlJc w:val="left"/>
+      <w:pPr>
+        <w:ind w:left="4320" w:hanging="360"/>
+      </w:pPr>
+      <w:rPr>
+        <w:rFonts w:ascii="Wingdings" w:hAnsi="Wingdings" w:hint="default"/>
+      </w:rPr>
+    </w:lvl>
+    <w:lvl w:ilvl="6" w:tplc="04090001" w:tentative="1">
+      <w:start w:val="1"/>
+      <w:numFmt w:val="bullet"/>
+      <w:lvlText w:val=""/>
+      <w:lvlJc w:val="left"/>
+      <w:pPr>
+        <w:ind w:left="5040" w:hanging="360"/>
+      </w:pPr>
+      <w:rPr>
+        <w:rFonts w:ascii="Symbol" w:hAnsi="Symbol" w:hint="default"/>
+      </w:rPr>
+    </w:lvl>
+    <w:lvl w:ilvl="7" w:tplc="04090003" w:tentative="1">
+      <w:start w:val="1"/>
+      <w:numFmt w:val="bullet"/>
+      <w:lvlText w:val="o"/>
+      <w:lvlJc w:val="left"/>
+      <w:pPr>
+        <w:ind w:left="5760" w:hanging="360"/>
+      </w:pPr>
+      <w:rPr>
+        <w:rFonts w:ascii="Courier New" w:hAnsi="Courier New" w:hint="default"/>
+      </w:rPr>
+    </w:lvl>
+    <w:lvl w:ilvl="8" w:tplc="04090005" w:tentative="1">
+      <w:start w:val="1"/>
+      <w:numFmt w:val="bullet"/>
+      <w:lvlText w:val=""/>
+      <w:lvlJc w:val="left"/>
+      <w:pPr>
+        <w:ind w:left="6480" w:hanging="360"/>
+      </w:pPr>
+      <w:rPr>
+        <w:rFonts w:ascii="Wingdings" w:hAnsi="Wingdings" w:hint="default"/>
+      </w:rPr>
+    </w:lvl>
+  </w:abstractNum>
+  <w:abstractNum w:abstractNumId="14">
     <w:nsid w:val="32912234"/>
     <w:multiLevelType w:val="hybridMultilevel"/>
     <w:tmpl w:val="B9A47AAC"/>
@@ -14100,7 +13864,7 @@
       </w:pPr>
     </w:lvl>
   </w:abstractNum>
-  <w:abstractNum w:abstractNumId="13">
+  <w:abstractNum w:abstractNumId="15">
     <w:nsid w:val="44B235CC"/>
     <w:multiLevelType w:val="multilevel"/>
     <w:tmpl w:val="0409001F"/>
@@ -14186,7 +13950,7 @@
       </w:pPr>
     </w:lvl>
   </w:abstractNum>
-  <w:abstractNum w:abstractNumId="14">
+  <w:abstractNum w:abstractNumId="16">
     <w:nsid w:val="456F77E0"/>
     <w:multiLevelType w:val="hybridMultilevel"/>
     <w:tmpl w:val="14B6D2FA"/>
@@ -14272,7 +14036,7 @@
       </w:pPr>
     </w:lvl>
   </w:abstractNum>
-  <w:abstractNum w:abstractNumId="15">
+  <w:abstractNum w:abstractNumId="17">
     <w:nsid w:val="4AA147C3"/>
     <w:multiLevelType w:val="hybridMultilevel"/>
     <w:tmpl w:val="B558881A"/>
@@ -14385,7 +14149,7 @@
       </w:rPr>
     </w:lvl>
   </w:abstractNum>
-  <w:abstractNum w:abstractNumId="16">
+  <w:abstractNum w:abstractNumId="18">
     <w:nsid w:val="4FC161DF"/>
     <w:multiLevelType w:val="hybridMultilevel"/>
     <w:tmpl w:val="09626784"/>
@@ -14498,7 +14262,7 @@
       </w:rPr>
     </w:lvl>
   </w:abstractNum>
-  <w:abstractNum w:abstractNumId="17">
+  <w:abstractNum w:abstractNumId="19">
     <w:nsid w:val="5B2D1638"/>
     <w:multiLevelType w:val="hybridMultilevel"/>
     <w:tmpl w:val="18105FBE"/>
@@ -14584,7 +14348,7 @@
       </w:pPr>
     </w:lvl>
   </w:abstractNum>
-  <w:abstractNum w:abstractNumId="18">
+  <w:abstractNum w:abstractNumId="20">
     <w:nsid w:val="5BCC70AA"/>
     <w:multiLevelType w:val="hybridMultilevel"/>
     <w:tmpl w:val="083C450E"/>
@@ -14670,7 +14434,7 @@
       </w:pPr>
     </w:lvl>
   </w:abstractNum>
-  <w:abstractNum w:abstractNumId="19">
+  <w:abstractNum w:abstractNumId="21">
     <w:nsid w:val="5C932BC9"/>
     <w:multiLevelType w:val="hybridMultilevel"/>
     <w:tmpl w:val="12EA2294"/>
@@ -14756,7 +14520,7 @@
       </w:pPr>
     </w:lvl>
   </w:abstractNum>
-  <w:abstractNum w:abstractNumId="20">
+  <w:abstractNum w:abstractNumId="22">
     <w:nsid w:val="612F19CF"/>
     <w:multiLevelType w:val="hybridMultilevel"/>
     <w:tmpl w:val="B212EC58"/>
@@ -14869,7 +14633,7 @@
       </w:rPr>
     </w:lvl>
   </w:abstractNum>
-  <w:abstractNum w:abstractNumId="21">
+  <w:abstractNum w:abstractNumId="23">
     <w:nsid w:val="65220954"/>
     <w:multiLevelType w:val="hybridMultilevel"/>
     <w:tmpl w:val="8C38A5E0"/>
@@ -14982,7 +14746,7 @@
       </w:rPr>
     </w:lvl>
   </w:abstractNum>
-  <w:abstractNum w:abstractNumId="22">
+  <w:abstractNum w:abstractNumId="24">
     <w:nsid w:val="65FA02FB"/>
     <w:multiLevelType w:val="hybridMultilevel"/>
     <w:tmpl w:val="1B9CB92E"/>
@@ -15095,7 +14859,7 @@
       </w:rPr>
     </w:lvl>
   </w:abstractNum>
-  <w:abstractNum w:abstractNumId="23">
+  <w:abstractNum w:abstractNumId="25">
     <w:nsid w:val="712B5625"/>
     <w:multiLevelType w:val="multilevel"/>
     <w:tmpl w:val="0402001F"/>
@@ -15181,7 +14945,7 @@
       </w:pPr>
     </w:lvl>
   </w:abstractNum>
-  <w:abstractNum w:abstractNumId="24">
+  <w:abstractNum w:abstractNumId="26">
     <w:nsid w:val="71D130B9"/>
     <w:multiLevelType w:val="hybridMultilevel"/>
     <w:tmpl w:val="AD225E4E"/>
@@ -15267,7 +15031,7 @@
       </w:pPr>
     </w:lvl>
   </w:abstractNum>
-  <w:abstractNum w:abstractNumId="25">
+  <w:abstractNum w:abstractNumId="27">
     <w:nsid w:val="7EBF3BD4"/>
     <w:multiLevelType w:val="multilevel"/>
     <w:tmpl w:val="0402001F"/>
@@ -15353,7 +15117,7 @@
       </w:pPr>
     </w:lvl>
   </w:abstractNum>
-  <w:abstractNum w:abstractNumId="26">
+  <w:abstractNum w:abstractNumId="28">
     <w:nsid w:val="7F4976A9"/>
     <w:multiLevelType w:val="multilevel"/>
     <w:tmpl w:val="0402001F"/>
@@ -15440,31 +15204,31 @@
     </w:lvl>
   </w:abstractNum>
   <w:num w:numId="1">
-    <w:abstractNumId w:val="26"/>
+    <w:abstractNumId w:val="28"/>
   </w:num>
   <w:num w:numId="2">
     <w:abstractNumId w:val="0"/>
   </w:num>
   <w:num w:numId="3">
-    <w:abstractNumId w:val="18"/>
+    <w:abstractNumId w:val="20"/>
   </w:num>
   <w:num w:numId="4">
-    <w:abstractNumId w:val="19"/>
+    <w:abstractNumId w:val="21"/>
   </w:num>
   <w:num w:numId="5">
-    <w:abstractNumId w:val="4"/>
+    <w:abstractNumId w:val="5"/>
   </w:num>
   <w:num w:numId="6">
-    <w:abstractNumId w:val="8"/>
+    <w:abstractNumId w:val="9"/>
   </w:num>
   <w:num w:numId="7">
-    <w:abstractNumId w:val="6"/>
+    <w:abstractNumId w:val="7"/>
   </w:num>
   <w:num w:numId="8">
-    <w:abstractNumId w:val="24"/>
+    <w:abstractNumId w:val="26"/>
   </w:num>
   <w:num w:numId="9">
-    <w:abstractNumId w:val="22"/>
+    <w:abstractNumId w:val="24"/>
   </w:num>
   <w:num w:numId="10">
     <w:abstractNumId w:val="1"/>
@@ -15473,52 +15237,58 @@
     <w:abstractNumId w:val="2"/>
   </w:num>
   <w:num w:numId="12">
-    <w:abstractNumId w:val="9"/>
+    <w:abstractNumId w:val="10"/>
   </w:num>
   <w:num w:numId="13">
-    <w:abstractNumId w:val="5"/>
+    <w:abstractNumId w:val="6"/>
   </w:num>
   <w:num w:numId="14">
+    <w:abstractNumId w:val="14"/>
+  </w:num>
+  <w:num w:numId="15">
+    <w:abstractNumId w:val="19"/>
+  </w:num>
+  <w:num w:numId="16">
+    <w:abstractNumId w:val="17"/>
+  </w:num>
+  <w:num w:numId="17">
+    <w:abstractNumId w:val="22"/>
+  </w:num>
+  <w:num w:numId="18">
+    <w:abstractNumId w:val="4"/>
+  </w:num>
+  <w:num w:numId="19">
+    <w:abstractNumId w:val="16"/>
+  </w:num>
+  <w:num w:numId="20">
+    <w:abstractNumId w:val="15"/>
+  </w:num>
+  <w:num w:numId="21">
     <w:abstractNumId w:val="12"/>
   </w:num>
-  <w:num w:numId="15">
-    <w:abstractNumId w:val="17"/>
+  <w:num w:numId="22">
+    <w:abstractNumId w:val="8"/>
   </w:num>
-  <w:num w:numId="16">
-    <w:abstractNumId w:val="15"/>
+  <w:num w:numId="23">
+    <w:abstractNumId w:val="18"/>
   </w:num>
-  <w:num w:numId="17">
-    <w:abstractNumId w:val="20"/>
+  <w:num w:numId="24">
+    <w:abstractNumId w:val="23"/>
   </w:num>
-  <w:num w:numId="18">
+  <w:num w:numId="25">
+    <w:abstractNumId w:val="11"/>
+  </w:num>
+  <w:num w:numId="26">
+    <w:abstractNumId w:val="25"/>
+  </w:num>
+  <w:num w:numId="27">
+    <w:abstractNumId w:val="27"/>
+  </w:num>
+  <w:num w:numId="28">
     <w:abstractNumId w:val="3"/>
   </w:num>
-  <w:num w:numId="19">
-    <w:abstractNumId w:val="14"/>
-  </w:num>
-  <w:num w:numId="20">
+  <w:num w:numId="29">
     <w:abstractNumId w:val="13"/>
-  </w:num>
-  <w:num w:numId="21">
-    <w:abstractNumId w:val="11"/>
-  </w:num>
-  <w:num w:numId="22">
-    <w:abstractNumId w:val="7"/>
-  </w:num>
-  <w:num w:numId="23">
-    <w:abstractNumId w:val="16"/>
-  </w:num>
-  <w:num w:numId="24">
-    <w:abstractNumId w:val="21"/>
-  </w:num>
-  <w:num w:numId="25">
-    <w:abstractNumId w:val="10"/>
-  </w:num>
-  <w:num w:numId="26">
-    <w:abstractNumId w:val="23"/>
-  </w:num>
-  <w:num w:numId="27">
-    <w:abstractNumId w:val="25"/>
   </w:num>
 </w:numbering>
 </file>
@@ -15544,7 +15314,7 @@
       </w:pPr>
     </w:pPrDefault>
   </w:docDefaults>
-  <w:latentStyles w:defLockedState="0" w:defUIPriority="99" w:defSemiHidden="1" w:defUnhideWhenUsed="1" w:defQFormat="0" w:count="267">
+  <w:latentStyles w:defLockedState="0" w:defUIPriority="99" w:defSemiHidden="1" w:defUnhideWhenUsed="1" w:defQFormat="0" w:count="276">
     <w:lsdException w:name="Normal" w:semiHidden="0" w:uiPriority="0" w:unhideWhenUsed="0" w:qFormat="1"/>
     <w:lsdException w:name="heading 1" w:semiHidden="0" w:uiPriority="9" w:unhideWhenUsed="0" w:qFormat="1"/>
     <w:lsdException w:name="heading 2" w:uiPriority="9" w:qFormat="1"/>
@@ -16254,7 +16024,7 @@
 </file>
 
 <file path=word/stylesWithEffects.xml><?xml version="1.0" encoding="utf-8"?>
-<w:styles xmlns:wpc="http://schemas.microsoft.com/office/word/2010/wordprocessingCanvas" xmlns:mc="http://schemas.openxmlformats.org/markup-compatibility/2006" xmlns:o="urn:schemas-microsoft-com:office:office" xmlns:r="http://schemas.openxmlformats.org/officeDocument/2006/relationships" xmlns:m="http://schemas.openxmlformats.org/officeDocument/2006/math" xmlns:v="urn:schemas-microsoft-com:vml" xmlns:wp14="http://schemas.microsoft.com/office/word/2010/wordprocessingDrawing" xmlns:wp="http://schemas.openxmlformats.org/drawingml/2006/wordprocessingDrawing" xmlns:w10="urn:schemas-microsoft-com:office:word" xmlns:w="http://schemas.openxmlformats.org/wordprocessingml/2006/main" xmlns:w14="http://schemas.microsoft.com/office/word/2010/wordml" xmlns:wpg="http://schemas.microsoft.com/office/word/2010/wordprocessingGroup" xmlns:wpi="http://schemas.microsoft.com/office/word/2010/wordprocessingInk" xmlns:wne="http://schemas.microsoft.com/office/word/2006/wordml" xmlns:wps="http://schemas.microsoft.com/office/word/2010/wordprocessingShape" mc:Ignorable="w14 wp14">
+<w:styles xmlns:wpc="http://schemas.microsoft.com/office/word/2010/wordprocessingCanvas" xmlns:mo="http://schemas.microsoft.com/office/mac/office/2008/main" xmlns:mc="http://schemas.openxmlformats.org/markup-compatibility/2006" xmlns:mv="urn:schemas-microsoft-com:mac:vml" xmlns:o="urn:schemas-microsoft-com:office:office" xmlns:r="http://schemas.openxmlformats.org/officeDocument/2006/relationships" xmlns:m="http://schemas.openxmlformats.org/officeDocument/2006/math" xmlns:v="urn:schemas-microsoft-com:vml" xmlns:wp14="http://schemas.microsoft.com/office/word/2010/wordprocessingDrawing" xmlns:wp="http://schemas.openxmlformats.org/drawingml/2006/wordprocessingDrawing" xmlns:w10="urn:schemas-microsoft-com:office:word" xmlns:w="http://schemas.openxmlformats.org/wordprocessingml/2006/main" xmlns:w14="http://schemas.microsoft.com/office/word/2010/wordml" xmlns:wpg="http://schemas.microsoft.com/office/word/2010/wordprocessingGroup" xmlns:wpi="http://schemas.microsoft.com/office/word/2010/wordprocessingInk" xmlns:wne="http://schemas.microsoft.com/office/word/2006/wordml" xmlns:wps="http://schemas.microsoft.com/office/word/2010/wordprocessingShape" mc:Ignorable="w14 wp14">
   <w:docDefaults>
     <w:rPrDefault>
       <w:rPr>
@@ -16274,7 +16044,7 @@
       </w:pPr>
     </w:pPrDefault>
   </w:docDefaults>
-  <w:latentStyles w:defLockedState="0" w:defUIPriority="99" w:defSemiHidden="1" w:defUnhideWhenUsed="1" w:defQFormat="0" w:count="267">
+  <w:latentStyles w:defLockedState="0" w:defUIPriority="99" w:defSemiHidden="1" w:defUnhideWhenUsed="1" w:defQFormat="0" w:count="276">
     <w:lsdException w:name="Normal" w:semiHidden="0" w:uiPriority="0" w:unhideWhenUsed="0" w:qFormat="1"/>
     <w:lsdException w:name="heading 1" w:semiHidden="0" w:uiPriority="9" w:unhideWhenUsed="0" w:qFormat="1"/>
     <w:lsdException w:name="heading 2" w:uiPriority="9" w:qFormat="1"/>
@@ -17238,7 +17008,7 @@
   <a:extraClrSchemeLst/>
   <a:extLst>
     <a:ext uri="{05A4C25C-085E-4340-85A3-A5531E510DB2}">
-      <thm15:themeFamily xmlns:thm15="http://schemas.microsoft.com/office/thememl/2012/main" xmlns="" name="Office Theme" id="{62F939B6-93AF-4DB8-9C6B-D6C7DFDC589F}" vid="{4A3C46E8-61CC-4603-A589-7422A47A8E4A}"/>
+      <thm15:themeFamily xmlns="" xmlns:thm15="http://schemas.microsoft.com/office/thememl/2012/main" name="Office Theme" id="{62F939B6-93AF-4DB8-9C6B-D6C7DFDC589F}" vid="{4A3C46E8-61CC-4603-A589-7422A47A8E4A}"/>
     </a:ext>
   </a:extLst>
 </a:theme>
@@ -17249,7 +17019,7 @@
 </file>
 
 <file path=customXml/itemProps1.xml><?xml version="1.0" encoding="utf-8"?>
-<ds:datastoreItem xmlns:ds="http://schemas.openxmlformats.org/officeDocument/2006/customXml" ds:itemID="{86F13CE3-27A2-4481-91D5-FA134DAC73D0}">
+<ds:datastoreItem xmlns:ds="http://schemas.openxmlformats.org/officeDocument/2006/customXml" ds:itemID="{0B865D86-BB9F-324B-BEA7-D7C9829A6713}">
   <ds:schemaRefs>
     <ds:schemaRef ds:uri="http://schemas.openxmlformats.org/officeDocument/2006/bibliography"/>
   </ds:schemaRefs>

</xml_diff>

<commit_message>
New Design Spec Draft
</commit_message>
<xml_diff>
--- a/DOCS/Drafts/Design Spec/Design+Spec+Draft.docx
+++ b/DOCS/Drafts/Design Spec/Design+Spec+Draft.docx
@@ -1560,21 +1560,7 @@
                 <w:rStyle w:val="Hyperlink"/>
                 <w:rFonts w:cs="Times New Roman"/>
               </w:rPr>
-              <w:t>Inte</w:t>
-            </w:r>
-            <w:r>
-              <w:rPr>
-                <w:rStyle w:val="Hyperlink"/>
-                <w:rFonts w:cs="Times New Roman"/>
-              </w:rPr>
-              <w:t>r</w:t>
-            </w:r>
-            <w:r>
-              <w:rPr>
-                <w:rStyle w:val="Hyperlink"/>
-                <w:rFonts w:cs="Times New Roman"/>
-              </w:rPr>
-              <w:t>face Description</w:t>
+              <w:t>Interface Description</w:t>
             </w:r>
             <w:r>
               <w:rPr>
@@ -4191,10 +4177,10 @@
             <v:path o:extrusionok="f" gradientshapeok="t" o:connecttype="rect"/>
             <o:lock v:ext="edit" aspectratio="t"/>
           </v:shapetype>
-          <v:shape id="_x0000_i1025" type="#_x0000_t75" style="width:233.35pt;height:160pt" o:ole="">
+          <v:shape id="_x0000_i1025" type="#_x0000_t75" style="width:233.15pt;height:159.75pt" o:ole="">
             <v:imagedata r:id="rId9" o:title=""/>
           </v:shape>
-          <o:OLEObject Type="Embed" ProgID="Excel.Sheet.12" ShapeID="_x0000_i1025" DrawAspect="Content" ObjectID="_1321366129" r:id="rId10"/>
+          <o:OLEObject Type="Embed" ProgID="Excel.Sheet.12" ShapeID="_x0000_i1025" DrawAspect="Content" ObjectID="_1321368598" r:id="rId10"/>
         </w:object>
       </w:r>
     </w:p>
@@ -8325,14 +8311,27 @@
       <w:r>
         <w:t xml:space="preserve">Table </w:t>
       </w:r>
-      <w:fldSimple w:instr=" SEQ Table \* ARABIC ">
-        <w:r>
-          <w:rPr>
-            <w:noProof/>
-          </w:rPr>
-          <w:t>1</w:t>
-        </w:r>
-      </w:fldSimple>
+      <w:r>
+        <w:fldChar w:fldCharType="begin"/>
+      </w:r>
+      <w:r>
+        <w:instrText xml:space="preserve"> SEQ Table \* ARABIC </w:instrText>
+      </w:r>
+      <w:r>
+        <w:fldChar w:fldCharType="separate"/>
+      </w:r>
+      <w:r>
+        <w:rPr>
+          <w:noProof/>
+        </w:rPr>
+        <w:t>1</w:t>
+      </w:r>
+      <w:r>
+        <w:rPr>
+          <w:noProof/>
+        </w:rPr>
+        <w:fldChar w:fldCharType="end"/>
+      </w:r>
       <w:r>
         <w:t>: Database Tables</w:t>
       </w:r>
@@ -8554,21 +8553,7 @@
                 <w:sz w:val="20"/>
                 <w:szCs w:val="22"/>
               </w:rPr>
-              <w:t>A list of points of interest along tours referencing a loc</w:t>
-            </w:r>
-            <w:r>
-              <w:rPr>
-                <w:sz w:val="20"/>
-                <w:szCs w:val="22"/>
-              </w:rPr>
-              <w:t>a</w:t>
-            </w:r>
-            <w:r>
-              <w:rPr>
-                <w:sz w:val="20"/>
-                <w:szCs w:val="22"/>
-              </w:rPr>
-              <w:t>tion.</w:t>
+              <w:t>A list of points of interest along tours referencing a location.</w:t>
             </w:r>
           </w:p>
         </w:tc>
@@ -8632,14 +8617,27 @@
       <w:r>
         <w:t xml:space="preserve">Table </w:t>
       </w:r>
-      <w:fldSimple w:instr=" SEQ Table \* ARABIC ">
-        <w:r>
-          <w:rPr>
-            <w:noProof/>
-          </w:rPr>
-          <w:t>2</w:t>
-        </w:r>
-      </w:fldSimple>
+      <w:r>
+        <w:fldChar w:fldCharType="begin"/>
+      </w:r>
+      <w:r>
+        <w:instrText xml:space="preserve"> SEQ Table \* ARABIC </w:instrText>
+      </w:r>
+      <w:r>
+        <w:fldChar w:fldCharType="separate"/>
+      </w:r>
+      <w:r>
+        <w:rPr>
+          <w:noProof/>
+        </w:rPr>
+        <w:t>2</w:t>
+      </w:r>
+      <w:r>
+        <w:rPr>
+          <w:noProof/>
+        </w:rPr>
+        <w:fldChar w:fldCharType="end"/>
+      </w:r>
       <w:r>
         <w:t>: List of Walks Table</w:t>
       </w:r>
@@ -9183,14 +9181,27 @@
       <w:r>
         <w:t xml:space="preserve">Table </w:t>
       </w:r>
-      <w:fldSimple w:instr=" SEQ Table \* ARABIC ">
-        <w:r>
-          <w:rPr>
-            <w:noProof/>
-          </w:rPr>
-          <w:t>3</w:t>
-        </w:r>
-      </w:fldSimple>
+      <w:r>
+        <w:fldChar w:fldCharType="begin"/>
+      </w:r>
+      <w:r>
+        <w:instrText xml:space="preserve"> SEQ Table \* ARABIC </w:instrText>
+      </w:r>
+      <w:r>
+        <w:fldChar w:fldCharType="separate"/>
+      </w:r>
+      <w:r>
+        <w:rPr>
+          <w:noProof/>
+        </w:rPr>
+        <w:t>3</w:t>
+      </w:r>
+      <w:r>
+        <w:rPr>
+          <w:noProof/>
+        </w:rPr>
+        <w:fldChar w:fldCharType="end"/>
+      </w:r>
       <w:r>
         <w:t>: Location Table</w:t>
       </w:r>
@@ -9392,21 +9403,7 @@
                 <w:sz w:val="20"/>
                 <w:szCs w:val="22"/>
               </w:rPr>
-              <w:t>Foreign key, referencing the id field of the tour that the location is ass</w:t>
-            </w:r>
-            <w:r>
-              <w:rPr>
-                <w:sz w:val="20"/>
-                <w:szCs w:val="22"/>
-              </w:rPr>
-              <w:t>o</w:t>
-            </w:r>
-            <w:r>
-              <w:rPr>
-                <w:sz w:val="20"/>
-                <w:szCs w:val="22"/>
-              </w:rPr>
-              <w:t>ciated with</w:t>
+              <w:t>Foreign key, referencing the id field of the tour that the location is associated with</w:t>
             </w:r>
           </w:p>
         </w:tc>
@@ -9636,21 +9633,7 @@
                 <w:sz w:val="20"/>
                 <w:szCs w:val="22"/>
               </w:rPr>
-              <w:t>The time in hours from the begi</w:t>
-            </w:r>
-            <w:r>
-              <w:rPr>
-                <w:sz w:val="20"/>
-                <w:szCs w:val="22"/>
-              </w:rPr>
-              <w:t>n</w:t>
-            </w:r>
-            <w:r>
-              <w:rPr>
-                <w:sz w:val="20"/>
-                <w:szCs w:val="22"/>
-              </w:rPr>
-              <w:t>ning of the tour</w:t>
+              <w:t>The time in hours from the beginning of the tour</w:t>
             </w:r>
           </w:p>
         </w:tc>
@@ -9688,14 +9671,27 @@
       <w:r>
         <w:t xml:space="preserve">Table </w:t>
       </w:r>
-      <w:fldSimple w:instr=" SEQ Table \* ARABIC ">
-        <w:r>
-          <w:rPr>
-            <w:noProof/>
-          </w:rPr>
-          <w:t>4</w:t>
-        </w:r>
-      </w:fldSimple>
+      <w:r>
+        <w:fldChar w:fldCharType="begin"/>
+      </w:r>
+      <w:r>
+        <w:instrText xml:space="preserve"> SEQ Table \* ARABIC </w:instrText>
+      </w:r>
+      <w:r>
+        <w:fldChar w:fldCharType="separate"/>
+      </w:r>
+      <w:r>
+        <w:rPr>
+          <w:noProof/>
+        </w:rPr>
+        <w:t>4</w:t>
+      </w:r>
+      <w:r>
+        <w:rPr>
+          <w:noProof/>
+        </w:rPr>
+        <w:fldChar w:fldCharType="end"/>
+      </w:r>
       <w:r>
         <w:t>: Place description table</w:t>
       </w:r>
@@ -10023,14 +10019,27 @@
       <w:r>
         <w:t xml:space="preserve">Table </w:t>
       </w:r>
-      <w:fldSimple w:instr=" SEQ Table \* ARABIC ">
-        <w:r>
-          <w:rPr>
-            <w:noProof/>
-          </w:rPr>
-          <w:t>5</w:t>
-        </w:r>
-      </w:fldSimple>
+      <w:r>
+        <w:fldChar w:fldCharType="begin"/>
+      </w:r>
+      <w:r>
+        <w:instrText xml:space="preserve"> SEQ Table \* ARABIC </w:instrText>
+      </w:r>
+      <w:r>
+        <w:fldChar w:fldCharType="separate"/>
+      </w:r>
+      <w:r>
+        <w:rPr>
+          <w:noProof/>
+        </w:rPr>
+        <w:t>5</w:t>
+      </w:r>
+      <w:r>
+        <w:rPr>
+          <w:noProof/>
+        </w:rPr>
+        <w:fldChar w:fldCharType="end"/>
+      </w:r>
       <w:r>
         <w:t>: Photo Usage Table</w:t>
       </w:r>
@@ -10306,21 +10315,7 @@
                 <w:sz w:val="20"/>
                 <w:szCs w:val="22"/>
               </w:rPr>
-              <w:t>The name of the jpg file for the ph</w:t>
-            </w:r>
-            <w:r>
-              <w:rPr>
-                <w:sz w:val="20"/>
-                <w:szCs w:val="22"/>
-              </w:rPr>
-              <w:t>o</w:t>
-            </w:r>
-            <w:r>
-              <w:rPr>
-                <w:sz w:val="20"/>
-                <w:szCs w:val="22"/>
-              </w:rPr>
-              <w:t>to (without “</w:t>
+              <w:t>The name of the jpg file for the photo (without “</w:t>
             </w:r>
             <w:proofErr w:type="gramStart"/>
             <w:r>
@@ -11338,111 +11333,6 @@
     </w:p>
     <w:p>
       <w:pPr>
-        <w:rPr>
-          <w:rFonts w:cs="Times New Roman"/>
-        </w:rPr>
-      </w:pPr>
-      <w:r>
-        <w:rPr>
-          <w:rFonts w:cs="Times New Roman"/>
-        </w:rPr>
-        <w:t>Significant algorithms / Significant data structures</w:t>
-      </w:r>
-    </w:p>
-    <w:p>
-      <w:pPr>
-        <w:rPr>
-          <w:rFonts w:cs="Times New Roman"/>
-        </w:rPr>
-      </w:pPr>
-      <w:r>
-        <w:rPr>
-          <w:rFonts w:cs="Times New Roman"/>
-        </w:rPr>
-        <w:t>From requirements, identify and write out main</w:t>
-      </w:r>
-      <w:r>
-        <w:rPr>
-          <w:rFonts w:cs="Times New Roman"/>
-        </w:rPr>
-        <w:t xml:space="preserve"> </w:t>
-      </w:r>
-      <w:r>
-        <w:rPr>
-          <w:rFonts w:cs="Times New Roman"/>
-        </w:rPr>
-        <w:t>operations of syst</w:t>
-      </w:r>
-      <w:r>
-        <w:rPr>
-          <w:rFonts w:cs="Times New Roman"/>
-        </w:rPr>
-        <w:t xml:space="preserve">em, including start-up/closedown </w:t>
-      </w:r>
-      <w:r>
-        <w:rPr>
-          <w:rFonts w:cs="Times New Roman"/>
-        </w:rPr>
-        <w:t>operations (UML has USE CASES for this)</w:t>
-      </w:r>
-    </w:p>
-    <w:p>
-      <w:pPr>
-        <w:rPr>
-          <w:rFonts w:cs="Times New Roman"/>
-        </w:rPr>
-      </w:pPr>
-      <w:r>
-        <w:rPr>
-          <w:rFonts w:cs="Times New Roman"/>
-        </w:rPr>
-        <w:t>From operation descriptions, use sequence</w:t>
-      </w:r>
-      <w:r>
-        <w:rPr>
-          <w:rFonts w:cs="Times New Roman"/>
-        </w:rPr>
-        <w:t xml:space="preserve"> </w:t>
-      </w:r>
-      <w:r>
-        <w:rPr>
-          <w:rFonts w:cs="Times New Roman"/>
-        </w:rPr>
-        <w:t>diagrams to show how each main operation would</w:t>
-      </w:r>
-      <w:r>
-        <w:rPr>
-          <w:rFonts w:cs="Times New Roman"/>
-        </w:rPr>
-        <w:t xml:space="preserve"> </w:t>
-      </w:r>
-      <w:r>
-        <w:rPr>
-          <w:rFonts w:cs="Times New Roman"/>
-        </w:rPr>
-        <w:t>work by calling a sequence of different classes/</w:t>
-      </w:r>
-      <w:r>
-        <w:rPr>
-          <w:rFonts w:cs="Times New Roman"/>
-        </w:rPr>
-        <w:t xml:space="preserve"> </w:t>
-      </w:r>
-      <w:r>
-        <w:rPr>
-          <w:rFonts w:cs="Times New Roman"/>
-        </w:rPr>
-        <w:t>methods</w:t>
-      </w:r>
-      <w:r>
-        <w:rPr>
-          <w:rFonts w:cs="Times New Roman"/>
-        </w:rPr>
-        <w:t>.</w:t>
-      </w:r>
-    </w:p>
-    <w:p>
-      <w:pPr>
         <w:pStyle w:val="Heading2"/>
         <w:numPr>
           <w:ilvl w:val="1"/>
@@ -11459,33 +11349,43 @@
         </w:rPr>
         <w:t>Sequence Diagrams</w:t>
       </w:r>
+      <w:bookmarkStart w:id="18" w:name="_GoBack"/>
       <w:bookmarkEnd w:id="17"/>
-    </w:p>
-    <w:p>
-      <w:r>
-        <w:rPr>
-          <w:highlight w:val="yellow"/>
-        </w:rPr>
-        <w:t>[MUST CHANGE!!!]</w:t>
-      </w:r>
-    </w:p>
-    <w:p>
-      <w:pPr>
-        <w:rPr>
-          <w:rFonts w:cs="Times New Roman"/>
-        </w:rPr>
-      </w:pPr>
-      <w:r>
-        <w:rPr>
-          <w:rFonts w:cs="Times New Roman"/>
+      <w:bookmarkEnd w:id="18"/>
+    </w:p>
+    <w:p/>
+    <w:p>
+      <w:pPr>
+        <w:rPr>
+          <w:rFonts w:cs="Times New Roman"/>
+        </w:rPr>
+      </w:pPr>
+      <w:r>
+        <w:rPr>
           <w:noProof/>
           <w:lang w:val="en-US" w:eastAsia="en-US" w:bidi="ar-SA"/>
         </w:rPr>
         <w:drawing>
-          <wp:inline distT="0" distB="0" distL="0" distR="0" wp14:anchorId="667A40AF" wp14:editId="2DEEA601">
-            <wp:extent cx="6092456" cy="3638629"/>
-            <wp:effectExtent l="0" t="0" r="3810" b="0"/>
-            <wp:docPr id="1" name="Picture 1"/>
+          <wp:anchor distT="0" distB="0" distL="114300" distR="114300" simplePos="0" relativeHeight="251660288" behindDoc="0" locked="0" layoutInCell="1" allowOverlap="1" wp14:anchorId="12F4CBA8" wp14:editId="554D8D2F">
+            <wp:simplePos x="0" y="0"/>
+            <wp:positionH relativeFrom="column">
+              <wp:posOffset>-1257935</wp:posOffset>
+            </wp:positionH>
+            <wp:positionV relativeFrom="paragraph">
+              <wp:posOffset>1928495</wp:posOffset>
+            </wp:positionV>
+            <wp:extent cx="8573135" cy="4686300"/>
+            <wp:effectExtent l="0" t="12382" r="0" b="0"/>
+            <wp:wrapTight wrapText="bothSides">
+              <wp:wrapPolygon edited="0">
+                <wp:start x="-31" y="21543"/>
+                <wp:lineTo x="21535" y="21543"/>
+                <wp:lineTo x="21535" y="119"/>
+                <wp:lineTo x="-31" y="119"/>
+                <wp:lineTo x="-31" y="21543"/>
+              </wp:wrapPolygon>
+            </wp:wrapTight>
+            <wp:docPr id="2" name="Picture 2"/>
             <wp:cNvGraphicFramePr>
               <a:graphicFrameLocks xmlns:a="http://schemas.openxmlformats.org/drawingml/2006/main" noChangeAspect="1"/>
             </wp:cNvGraphicFramePr>
@@ -11493,10 +11393,8 @@
               <a:graphicData uri="http://schemas.openxmlformats.org/drawingml/2006/picture">
                 <pic:pic xmlns:pic="http://schemas.openxmlformats.org/drawingml/2006/picture">
                   <pic:nvPicPr>
-                    <pic:cNvPr id="0" name="Picture 1"/>
-                    <pic:cNvPicPr>
-                      <a:picLocks noChangeAspect="1" noChangeArrowheads="1"/>
-                    </pic:cNvPicPr>
+                    <pic:cNvPr id="1" name="sequenceD.tiff"/>
+                    <pic:cNvPicPr/>
                   </pic:nvPicPr>
                   <pic:blipFill>
                     <a:blip r:embed="rId14">
@@ -11506,28 +11404,29 @@
                         </a:ext>
                       </a:extLst>
                     </a:blip>
-                    <a:srcRect/>
                     <a:stretch>
                       <a:fillRect/>
                     </a:stretch>
                   </pic:blipFill>
-                  <pic:spPr bwMode="auto">
-                    <a:xfrm>
+                  <pic:spPr>
+                    <a:xfrm rot="5400000">
                       <a:off x="0" y="0"/>
-                      <a:ext cx="6088386" cy="3636198"/>
+                      <a:ext cx="8573135" cy="4686300"/>
                     </a:xfrm>
                     <a:prstGeom prst="rect">
                       <a:avLst/>
                     </a:prstGeom>
-                    <a:noFill/>
-                    <a:ln>
-                      <a:noFill/>
-                    </a:ln>
                   </pic:spPr>
                 </pic:pic>
               </a:graphicData>
             </a:graphic>
-          </wp:inline>
+            <wp14:sizeRelH relativeFrom="page">
+              <wp14:pctWidth>0</wp14:pctWidth>
+            </wp14:sizeRelH>
+            <wp14:sizeRelV relativeFrom="page">
+              <wp14:pctHeight>0</wp14:pctHeight>
+            </wp14:sizeRelV>
+          </wp:anchor>
         </w:drawing>
       </w:r>
     </w:p>
@@ -11542,14 +11441,15 @@
           <w:rFonts w:ascii="Times New Roman" w:hAnsi="Times New Roman" w:cs="Times New Roman"/>
         </w:rPr>
       </w:pPr>
-      <w:bookmarkStart w:id="18" w:name="_Toc373244422"/>
-      <w:r>
-        <w:rPr>
-          <w:rFonts w:ascii="Times New Roman" w:hAnsi="Times New Roman" w:cs="Times New Roman"/>
-        </w:rPr>
+      <w:bookmarkStart w:id="19" w:name="_Toc373244422"/>
+      <w:r>
+        <w:rPr>
+          <w:rFonts w:ascii="Times New Roman" w:hAnsi="Times New Roman" w:cs="Times New Roman"/>
+        </w:rPr>
+        <w:lastRenderedPageBreak/>
         <w:t>Algorithm Description</w:t>
       </w:r>
-      <w:bookmarkEnd w:id="18"/>
+      <w:bookmarkEnd w:id="19"/>
     </w:p>
     <w:p>
       <w:pPr>
@@ -11573,7 +11473,7 @@
           <w:sz w:val="24"/>
         </w:rPr>
       </w:pPr>
-      <w:bookmarkStart w:id="19" w:name="_Toc247355173"/>
+      <w:bookmarkStart w:id="20" w:name="_Toc247355173"/>
       <w:r>
         <w:rPr>
           <w:rFonts w:ascii="Times New Roman" w:hAnsi="Times New Roman" w:cs="Times New Roman"/>
@@ -11583,7 +11483,7 @@
         </w:rPr>
         <w:t>Data Delivery Algorithm</w:t>
       </w:r>
-      <w:bookmarkEnd w:id="19"/>
+      <w:bookmarkEnd w:id="20"/>
     </w:p>
     <w:p/>
     <w:p>
@@ -11601,7 +11501,19 @@
         <w:rPr>
           <w:rFonts w:ascii="Times New Roman" w:hAnsi="Times New Roman" w:cs="Times New Roman"/>
         </w:rPr>
-        <w:t>Android app produces JSON text representation of tour objective data structure</w:t>
+        <w:t>Android app produces JSON text representation of tour objective data stru</w:t>
+      </w:r>
+      <w:r>
+        <w:rPr>
+          <w:rFonts w:ascii="Times New Roman" w:hAnsi="Times New Roman" w:cs="Times New Roman"/>
+        </w:rPr>
+        <w:t>c</w:t>
+      </w:r>
+      <w:r>
+        <w:rPr>
+          <w:rFonts w:ascii="Times New Roman" w:hAnsi="Times New Roman" w:cs="Times New Roman"/>
+        </w:rPr>
+        <w:t>ture</w:t>
       </w:r>
     </w:p>
     <w:p>
@@ -11637,7 +11549,19 @@
         <w:rPr>
           <w:rFonts w:ascii="Times New Roman" w:hAnsi="Times New Roman" w:cs="Times New Roman"/>
         </w:rPr>
-        <w:t>Android app uploads MIME message to a PHP server page over the internet using the HTTP POST method</w:t>
+        <w:t>Android app uploads MIME me</w:t>
+      </w:r>
+      <w:r>
+        <w:rPr>
+          <w:rFonts w:ascii="Times New Roman" w:hAnsi="Times New Roman" w:cs="Times New Roman"/>
+        </w:rPr>
+        <w:t>s</w:t>
+      </w:r>
+      <w:r>
+        <w:rPr>
+          <w:rFonts w:ascii="Times New Roman" w:hAnsi="Times New Roman" w:cs="Times New Roman"/>
+        </w:rPr>
+        <w:t>sage to a PHP server page over the internet using the HTTP POST method</w:t>
       </w:r>
     </w:p>
     <w:p>
@@ -11655,7 +11579,19 @@
         <w:rPr>
           <w:rFonts w:ascii="Times New Roman" w:hAnsi="Times New Roman" w:cs="Times New Roman"/>
         </w:rPr>
-        <w:t>The PHP file unpacks the image attachments and saves them to a temporary directory with a unique name (</w:t>
+        <w:t>The PHP file unpacks the image a</w:t>
+      </w:r>
+      <w:r>
+        <w:rPr>
+          <w:rFonts w:ascii="Times New Roman" w:hAnsi="Times New Roman" w:cs="Times New Roman"/>
+        </w:rPr>
+        <w:t>t</w:t>
+      </w:r>
+      <w:r>
+        <w:rPr>
+          <w:rFonts w:ascii="Times New Roman" w:hAnsi="Times New Roman" w:cs="Times New Roman"/>
+        </w:rPr>
+        <w:t>tachments and saves them to a temporary directory with a unique name (</w:t>
       </w:r>
       <w:proofErr w:type="spellStart"/>
       <w:r>
@@ -11701,7 +11637,43 @@
         <w:rPr>
           <w:rFonts w:ascii="Times New Roman" w:hAnsi="Times New Roman" w:cs="Times New Roman"/>
         </w:rPr>
-        <w:t>The PHP file extracts the JSON code and produces an SQL query to insert the data into the database. It records success/ failure to the server log and if successful, will progress to step 6.</w:t>
+        <w:t>The PHP file extracts the JSON code and pr</w:t>
+      </w:r>
+      <w:r>
+        <w:rPr>
+          <w:rFonts w:ascii="Times New Roman" w:hAnsi="Times New Roman" w:cs="Times New Roman"/>
+        </w:rPr>
+        <w:t>o</w:t>
+      </w:r>
+      <w:r>
+        <w:rPr>
+          <w:rFonts w:ascii="Times New Roman" w:hAnsi="Times New Roman" w:cs="Times New Roman"/>
+        </w:rPr>
+        <w:t>duces an SQL query to insert the data into the database. It records su</w:t>
+      </w:r>
+      <w:r>
+        <w:rPr>
+          <w:rFonts w:ascii="Times New Roman" w:hAnsi="Times New Roman" w:cs="Times New Roman"/>
+        </w:rPr>
+        <w:t>c</w:t>
+      </w:r>
+      <w:r>
+        <w:rPr>
+          <w:rFonts w:ascii="Times New Roman" w:hAnsi="Times New Roman" w:cs="Times New Roman"/>
+        </w:rPr>
+        <w:t>cess/ failure to the server log and if su</w:t>
+      </w:r>
+      <w:r>
+        <w:rPr>
+          <w:rFonts w:ascii="Times New Roman" w:hAnsi="Times New Roman" w:cs="Times New Roman"/>
+        </w:rPr>
+        <w:t>c</w:t>
+      </w:r>
+      <w:r>
+        <w:rPr>
+          <w:rFonts w:ascii="Times New Roman" w:hAnsi="Times New Roman" w:cs="Times New Roman"/>
+        </w:rPr>
+        <w:t>cessful, will progress to step 6.</w:t>
       </w:r>
     </w:p>
     <w:p>
@@ -11779,19 +11751,16 @@
           <w:rFonts w:ascii="Times New Roman" w:hAnsi="Times New Roman" w:cs="Times New Roman"/>
         </w:rPr>
       </w:pPr>
-      <w:bookmarkStart w:id="20" w:name="_Toc373244423"/>
+      <w:bookmarkStart w:id="21" w:name="_Toc373244423"/>
       <w:r>
         <w:rPr>
           <w:rFonts w:ascii="Times New Roman" w:hAnsi="Times New Roman" w:cs="Times New Roman"/>
         </w:rPr>
         <w:t>Data Structures</w:t>
       </w:r>
-      <w:bookmarkEnd w:id="20"/>
-    </w:p>
-    <w:p>
-      <w:bookmarkStart w:id="21" w:name="_GoBack"/>
       <w:bookmarkEnd w:id="21"/>
     </w:p>
+    <w:p/>
     <w:p>
       <w:pPr>
         <w:pStyle w:val="Heading2"/>
@@ -11808,7 +11777,6 @@
         <w:rPr>
           <w:rFonts w:ascii="Times New Roman" w:hAnsi="Times New Roman" w:cs="Times New Roman"/>
         </w:rPr>
-        <w:lastRenderedPageBreak/>
         <w:t>ER</w:t>
       </w:r>
       <w:bookmarkEnd w:id="22"/>
@@ -11900,6 +11868,7 @@
         <w:rPr>
           <w:rFonts w:cs="Times New Roman"/>
         </w:rPr>
+        <w:lastRenderedPageBreak/>
         <w:t xml:space="preserve">Readers of the design needs to get a feel for that structure, and nothing we have documented so far gives that feel </w:t>
       </w:r>
       <w:r>
@@ -12120,19 +12089,7 @@
               <w:rPr>
                 <w:sz w:val="22"/>
               </w:rPr>
-              <w:t>N/A – First release of the Design Specific</w:t>
-            </w:r>
-            <w:r>
-              <w:rPr>
-                <w:sz w:val="22"/>
-              </w:rPr>
-              <w:t>a</w:t>
-            </w:r>
-            <w:r>
-              <w:rPr>
-                <w:sz w:val="22"/>
-              </w:rPr>
-              <w:t>tion</w:t>
+              <w:t>N/A – First release of the Design Specification</w:t>
             </w:r>
           </w:p>
         </w:tc>
@@ -12279,6 +12236,7 @@
           <w:docPartUnique/>
         </w:docPartObj>
       </w:sdtPr>
+      <w:sdtEndPr/>
       <w:sdtContent>
         <w:sdt>
           <w:sdtPr>
@@ -12292,6 +12250,7 @@
               <w:docPartUnique/>
             </w:docPartObj>
           </w:sdtPr>
+          <w:sdtEndPr/>
           <w:sdtContent>
             <w:r>
               <w:rPr>
@@ -12466,7 +12425,7 @@
                 <w:noProof/>
                 <w:sz w:val="22"/>
               </w:rPr>
-              <w:t>14</w:t>
+              <w:t>15</w:t>
             </w:r>
             <w:r>
               <w:rPr>
@@ -17207,7 +17166,7 @@
   <a:extraClrSchemeLst/>
   <a:extLst>
     <a:ext uri="{05A4C25C-085E-4340-85A3-A5531E510DB2}">
-      <thm15:themeFamily xmlns="" xmlns:thm15="http://schemas.microsoft.com/office/thememl/2012/main" name="Office Theme" id="{62F939B6-93AF-4DB8-9C6B-D6C7DFDC589F}" vid="{4A3C46E8-61CC-4603-A589-7422A47A8E4A}"/>
+      <thm15:themeFamily xmlns:thm15="http://schemas.microsoft.com/office/thememl/2012/main" xmlns="" name="Office Theme" id="{62F939B6-93AF-4DB8-9C6B-D6C7DFDC589F}" vid="{4A3C46E8-61CC-4603-A589-7422A47A8E4A}"/>
     </a:ext>
   </a:extLst>
 </a:theme>
@@ -17218,7 +17177,7 @@
 </file>
 
 <file path=customXml/itemProps1.xml><?xml version="1.0" encoding="utf-8"?>
-<ds:datastoreItem xmlns:ds="http://schemas.openxmlformats.org/officeDocument/2006/customXml" ds:itemID="{25C73433-BA21-6D4E-B6B3-F07EF624838B}">
+<ds:datastoreItem xmlns:ds="http://schemas.openxmlformats.org/officeDocument/2006/customXml" ds:itemID="{AD9D8B00-BC48-3040-BC00-5D7EBE8E60D7}">
   <ds:schemaRefs>
     <ds:schemaRef ds:uri="http://schemas.openxmlformats.org/officeDocument/2006/bibliography"/>
   </ds:schemaRefs>

</xml_diff>